<commit_message>
NRC - Added pipeline process to TDD
</commit_message>
<xml_diff>
--- a/Documents/MayaGameTDD.docx
+++ b/Documents/MayaGameTDD.docx
@@ -10,6 +10,7 @@
           <w:docPartUnique/>
         </w:docPartObj>
       </w:sdtPr>
+      <w:sdtEndPr/>
       <w:sdtContent>
         <w:p>
           <w:r>
@@ -132,6 +133,7 @@
                                     <w:dataBinding w:prefixMappings="xmlns:ns0='http://purl.org/dc/elements/1.1/' xmlns:ns1='http://schemas.openxmlformats.org/package/2006/metadata/core-properties' " w:xpath="/ns1:coreProperties[1]/ns0:creator[1]" w:storeItemID="{6C3C8BC8-F283-45AE-878A-BAB7291924A1}"/>
                                     <w:text/>
                                   </w:sdtPr>
+                                  <w:sdtEndPr/>
                                   <w:sdtContent>
                                     <w:p>
                                       <w:pPr>
@@ -172,6 +174,7 @@
                                       <w:dataBinding w:prefixMappings="xmlns:ns0='http://schemas.openxmlformats.org/officeDocument/2006/extended-properties' " w:xpath="/ns0:Properties[1]/ns0:Company[1]" w:storeItemID="{6668398D-A668-4E3E-A5EB-62B293D839F1}"/>
                                       <w:text/>
                                     </w:sdtPr>
+                                    <w:sdtEndPr/>
                                     <w:sdtContent>
                                       <w:r>
                                         <w:rPr>
@@ -215,6 +218,7 @@
                                       <w:dataBinding w:prefixMappings="xmlns:ns0='http://schemas.microsoft.com/office/2006/coverPageProps' " w:xpath="/ns0:CoverPageProperties[1]/ns0:CompanyAddress[1]" w:storeItemID="{55AF091B-3C7A-41E3-B477-F2FDAA23CFDA}"/>
                                       <w:text/>
                                     </w:sdtPr>
+                                    <w:sdtEndPr/>
                                     <w:sdtContent>
                                       <w:r>
                                         <w:rPr>
@@ -300,6 +304,7 @@
                                     <w:dataBinding w:prefixMappings="xmlns:ns0='http://purl.org/dc/elements/1.1/' xmlns:ns1='http://schemas.openxmlformats.org/package/2006/metadata/core-properties' " w:xpath="/ns1:coreProperties[1]/ns0:title[1]" w:storeItemID="{6C3C8BC8-F283-45AE-878A-BAB7291924A1}"/>
                                     <w:text/>
                                   </w:sdtPr>
+                                  <w:sdtEndPr/>
                                   <w:sdtContent>
                                     <w:p>
                                       <w:pPr>
@@ -3414,6 +3419,508 @@
           <w:sz w:val="24"/>
         </w:rPr>
       </w:pPr>
+      <w:r>
+        <w:rPr>
+          <w:rFonts w:ascii="Verdana" w:hAnsi="Verdana"/>
+          <w:b/>
+          <w:sz w:val="24"/>
+        </w:rPr>
+        <w:t>Description</w:t>
+      </w:r>
+      <w:r>
+        <w:rPr>
+          <w:rFonts w:ascii="Verdana" w:hAnsi="Verdana"/>
+          <w:sz w:val="24"/>
+        </w:rPr>
+        <w:t xml:space="preserve"> – A rough description of how the script will overcome the task at hand.</w:t>
+      </w:r>
+    </w:p>
+    <w:p>
+      <w:pPr>
+        <w:pStyle w:val="ListParagraph"/>
+        <w:numPr>
+          <w:ilvl w:val="1"/>
+          <w:numId w:val="2"/>
+        </w:numPr>
+        <w:rPr>
+          <w:rFonts w:ascii="Verdana" w:hAnsi="Verdana"/>
+          <w:sz w:val="24"/>
+        </w:rPr>
+      </w:pPr>
+      <w:r>
+        <w:rPr>
+          <w:rFonts w:ascii="Verdana" w:hAnsi="Verdana"/>
+          <w:b/>
+          <w:sz w:val="24"/>
+        </w:rPr>
+        <w:t>Functional Decomposition</w:t>
+      </w:r>
+      <w:r>
+        <w:rPr>
+          <w:rFonts w:ascii="Verdana" w:hAnsi="Verdana"/>
+          <w:sz w:val="24"/>
+        </w:rPr>
+        <w:t xml:space="preserve"> – Decompose the problem into smaller, simpler problems.</w:t>
+      </w:r>
+    </w:p>
+    <w:p>
+      <w:pPr>
+        <w:pStyle w:val="ListParagraph"/>
+        <w:numPr>
+          <w:ilvl w:val="1"/>
+          <w:numId w:val="2"/>
+        </w:numPr>
+        <w:rPr>
+          <w:rFonts w:ascii="Verdana" w:hAnsi="Verdana"/>
+          <w:sz w:val="24"/>
+        </w:rPr>
+      </w:pPr>
+      <w:r>
+        <w:rPr>
+          <w:rFonts w:ascii="Verdana" w:hAnsi="Verdana"/>
+          <w:b/>
+          <w:sz w:val="24"/>
+        </w:rPr>
+        <w:t>Pseudocode</w:t>
+      </w:r>
+      <w:r>
+        <w:rPr>
+          <w:rFonts w:ascii="Verdana" w:hAnsi="Verdana"/>
+          <w:sz w:val="24"/>
+        </w:rPr>
+        <w:t xml:space="preserve"> – Rough outline of what the final code will be expected to perform.</w:t>
+      </w:r>
+    </w:p>
+    <w:p>
+      <w:pPr>
+        <w:pStyle w:val="ListParagraph"/>
+        <w:numPr>
+          <w:ilvl w:val="1"/>
+          <w:numId w:val="2"/>
+        </w:numPr>
+        <w:rPr>
+          <w:rFonts w:ascii="Verdana" w:hAnsi="Verdana"/>
+          <w:sz w:val="24"/>
+        </w:rPr>
+      </w:pPr>
+      <w:r>
+        <w:rPr>
+          <w:rFonts w:ascii="Verdana" w:hAnsi="Verdana"/>
+          <w:b/>
+          <w:sz w:val="24"/>
+        </w:rPr>
+        <w:t>Adding script to Repository.</w:t>
+      </w:r>
+    </w:p>
+    <w:p>
+      <w:pPr>
+        <w:pStyle w:val="ListParagraph"/>
+        <w:numPr>
+          <w:ilvl w:val="1"/>
+          <w:numId w:val="2"/>
+        </w:numPr>
+        <w:rPr>
+          <w:rFonts w:ascii="Verdana" w:hAnsi="Verdana"/>
+          <w:sz w:val="24"/>
+        </w:rPr>
+      </w:pPr>
+      <w:r>
+        <w:rPr>
+          <w:rFonts w:ascii="Verdana" w:hAnsi="Verdana"/>
+          <w:b/>
+          <w:sz w:val="24"/>
+        </w:rPr>
+        <w:t>Coding</w:t>
+      </w:r>
+      <w:r>
+        <w:rPr>
+          <w:rFonts w:ascii="Verdana" w:hAnsi="Verdana"/>
+          <w:sz w:val="24"/>
+        </w:rPr>
+        <w:t xml:space="preserve"> – Begin translating pseudocode into the C# scripting language, attempting to make a working script.</w:t>
+      </w:r>
+    </w:p>
+    <w:p>
+      <w:pPr>
+        <w:pStyle w:val="ListParagraph"/>
+        <w:numPr>
+          <w:ilvl w:val="1"/>
+          <w:numId w:val="2"/>
+        </w:numPr>
+        <w:rPr>
+          <w:rFonts w:ascii="Verdana" w:hAnsi="Verdana"/>
+          <w:sz w:val="24"/>
+        </w:rPr>
+      </w:pPr>
+      <w:r>
+        <w:rPr>
+          <w:rFonts w:ascii="Verdana" w:hAnsi="Verdana"/>
+          <w:b/>
+          <w:sz w:val="24"/>
+        </w:rPr>
+        <w:t>Commit changes to the script to the Repository</w:t>
+      </w:r>
+      <w:r>
+        <w:rPr>
+          <w:rFonts w:ascii="Verdana" w:hAnsi="Verdana"/>
+          <w:sz w:val="24"/>
+        </w:rPr>
+        <w:t>.</w:t>
+      </w:r>
+    </w:p>
+    <w:p>
+      <w:pPr>
+        <w:pStyle w:val="ListParagraph"/>
+        <w:numPr>
+          <w:ilvl w:val="1"/>
+          <w:numId w:val="2"/>
+        </w:numPr>
+        <w:rPr>
+          <w:rFonts w:ascii="Verdana" w:hAnsi="Verdana"/>
+          <w:sz w:val="24"/>
+        </w:rPr>
+      </w:pPr>
+      <w:r>
+        <w:rPr>
+          <w:rFonts w:ascii="Verdana" w:hAnsi="Verdana"/>
+          <w:b/>
+          <w:sz w:val="24"/>
+        </w:rPr>
+        <w:t>Testing</w:t>
+      </w:r>
+      <w:r>
+        <w:rPr>
+          <w:rFonts w:ascii="Verdana" w:hAnsi="Verdana"/>
+          <w:b/>
+          <w:sz w:val="24"/>
+        </w:rPr>
+        <w:t xml:space="preserve"> I</w:t>
+      </w:r>
+      <w:r>
+        <w:rPr>
+          <w:rFonts w:ascii="Verdana" w:hAnsi="Verdana"/>
+          <w:sz w:val="24"/>
+        </w:rPr>
+        <w:t xml:space="preserve"> – Begin </w:t>
+      </w:r>
+      <w:r>
+        <w:rPr>
+          <w:rFonts w:ascii="Verdana" w:hAnsi="Verdana"/>
+          <w:sz w:val="24"/>
+        </w:rPr>
+        <w:t>using</w:t>
+      </w:r>
+      <w:r>
+        <w:rPr>
+          <w:rFonts w:ascii="Verdana" w:hAnsi="Verdana"/>
+          <w:sz w:val="24"/>
+        </w:rPr>
+        <w:t xml:space="preserve"> the created script, testing for errors and bugs</w:t>
+      </w:r>
+      <w:r>
+        <w:rPr>
+          <w:rFonts w:ascii="Verdana" w:hAnsi="Verdana"/>
+          <w:sz w:val="24"/>
+        </w:rPr>
+        <w:t>, making note of edge cases</w:t>
+      </w:r>
+      <w:r>
+        <w:rPr>
+          <w:rFonts w:ascii="Verdana" w:hAnsi="Verdana"/>
+          <w:sz w:val="24"/>
+        </w:rPr>
+        <w:t>.</w:t>
+      </w:r>
+    </w:p>
+    <w:p>
+      <w:pPr>
+        <w:pStyle w:val="ListParagraph"/>
+        <w:numPr>
+          <w:ilvl w:val="1"/>
+          <w:numId w:val="2"/>
+        </w:numPr>
+        <w:rPr>
+          <w:rFonts w:ascii="Verdana" w:hAnsi="Verdana"/>
+          <w:b/>
+          <w:sz w:val="24"/>
+        </w:rPr>
+      </w:pPr>
+      <w:r>
+        <w:rPr>
+          <w:rFonts w:ascii="Verdana" w:hAnsi="Verdana"/>
+          <w:b/>
+          <w:sz w:val="24"/>
+        </w:rPr>
+        <w:t>Debugging</w:t>
+      </w:r>
+      <w:r>
+        <w:rPr>
+          <w:rFonts w:ascii="Verdana" w:hAnsi="Verdana"/>
+          <w:b/>
+          <w:sz w:val="24"/>
+        </w:rPr>
+        <w:t xml:space="preserve"> </w:t>
+      </w:r>
+      <w:r>
+        <w:rPr>
+          <w:rFonts w:ascii="Verdana" w:hAnsi="Verdana"/>
+          <w:sz w:val="24"/>
+        </w:rPr>
+        <w:t>– Fixing the errors and bugs found in the script.</w:t>
+      </w:r>
+    </w:p>
+    <w:p>
+      <w:pPr>
+        <w:pStyle w:val="ListParagraph"/>
+        <w:numPr>
+          <w:ilvl w:val="1"/>
+          <w:numId w:val="2"/>
+        </w:numPr>
+        <w:rPr>
+          <w:rFonts w:ascii="Verdana" w:hAnsi="Verdana"/>
+          <w:b/>
+          <w:sz w:val="24"/>
+        </w:rPr>
+      </w:pPr>
+      <w:r>
+        <w:rPr>
+          <w:rFonts w:ascii="Verdana" w:hAnsi="Verdana"/>
+          <w:b/>
+          <w:sz w:val="24"/>
+        </w:rPr>
+        <w:t xml:space="preserve">Testing II </w:t>
+      </w:r>
+      <w:r>
+        <w:rPr>
+          <w:rFonts w:ascii="Verdana" w:hAnsi="Verdana"/>
+          <w:sz w:val="24"/>
+        </w:rPr>
+        <w:t xml:space="preserve">– Test the changes made to the script, return to </w:t>
+      </w:r>
+      <w:r>
+        <w:rPr>
+          <w:rFonts w:ascii="Verdana" w:hAnsi="Verdana"/>
+          <w:i/>
+          <w:sz w:val="24"/>
+        </w:rPr>
+        <w:t>debugging</w:t>
+      </w:r>
+      <w:r>
+        <w:rPr>
+          <w:rFonts w:ascii="Verdana" w:hAnsi="Verdana"/>
+          <w:sz w:val="24"/>
+        </w:rPr>
+        <w:t xml:space="preserve"> stage if more errors/bugs occur.</w:t>
+      </w:r>
+    </w:p>
+    <w:p>
+      <w:pPr>
+        <w:pStyle w:val="ListParagraph"/>
+        <w:numPr>
+          <w:ilvl w:val="1"/>
+          <w:numId w:val="2"/>
+        </w:numPr>
+        <w:rPr>
+          <w:rFonts w:ascii="Verdana" w:hAnsi="Verdana"/>
+          <w:sz w:val="24"/>
+        </w:rPr>
+      </w:pPr>
+      <w:r>
+        <w:rPr>
+          <w:rFonts w:ascii="Verdana" w:hAnsi="Verdana"/>
+          <w:b/>
+          <w:sz w:val="24"/>
+        </w:rPr>
+        <w:t>Commit changes to the script to the Repository</w:t>
+      </w:r>
+      <w:r>
+        <w:rPr>
+          <w:rFonts w:ascii="Verdana" w:hAnsi="Verdana"/>
+          <w:sz w:val="24"/>
+        </w:rPr>
+        <w:t>.</w:t>
+      </w:r>
+    </w:p>
+    <w:p>
+      <w:pPr>
+        <w:pStyle w:val="ListParagraph"/>
+        <w:numPr>
+          <w:ilvl w:val="1"/>
+          <w:numId w:val="2"/>
+        </w:numPr>
+        <w:rPr>
+          <w:rFonts w:ascii="Verdana" w:hAnsi="Verdana"/>
+          <w:b/>
+          <w:sz w:val="24"/>
+        </w:rPr>
+      </w:pPr>
+      <w:r>
+        <w:rPr>
+          <w:rFonts w:ascii="Verdana" w:hAnsi="Verdana"/>
+          <w:b/>
+          <w:sz w:val="24"/>
+        </w:rPr>
+        <w:t>Revision</w:t>
+      </w:r>
+      <w:r>
+        <w:rPr>
+          <w:rFonts w:ascii="Verdana" w:hAnsi="Verdana"/>
+          <w:sz w:val="24"/>
+        </w:rPr>
+        <w:t xml:space="preserve"> – Cleaning up any inefficient/spaghetti code into refined/functional code snipets.</w:t>
+      </w:r>
+    </w:p>
+    <w:p>
+      <w:pPr>
+        <w:pStyle w:val="ListParagraph"/>
+        <w:numPr>
+          <w:ilvl w:val="1"/>
+          <w:numId w:val="2"/>
+        </w:numPr>
+        <w:rPr>
+          <w:rFonts w:ascii="Verdana" w:hAnsi="Verdana"/>
+          <w:b/>
+          <w:sz w:val="24"/>
+        </w:rPr>
+      </w:pPr>
+      <w:r>
+        <w:rPr>
+          <w:rFonts w:ascii="Verdana" w:hAnsi="Verdana"/>
+          <w:b/>
+          <w:sz w:val="24"/>
+        </w:rPr>
+        <w:t xml:space="preserve">Testing III – </w:t>
+      </w:r>
+      <w:r>
+        <w:rPr>
+          <w:rFonts w:ascii="Verdana" w:hAnsi="Verdana"/>
+          <w:sz w:val="24"/>
+        </w:rPr>
+        <w:t>Test the revisions made to the script.</w:t>
+      </w:r>
+    </w:p>
+    <w:p>
+      <w:pPr>
+        <w:pStyle w:val="ListParagraph"/>
+        <w:numPr>
+          <w:ilvl w:val="1"/>
+          <w:numId w:val="2"/>
+        </w:numPr>
+        <w:rPr>
+          <w:rFonts w:ascii="Verdana" w:hAnsi="Verdana"/>
+          <w:b/>
+          <w:sz w:val="24"/>
+        </w:rPr>
+      </w:pPr>
+      <w:r>
+        <w:rPr>
+          <w:rFonts w:ascii="Verdana" w:hAnsi="Verdana"/>
+          <w:b/>
+          <w:sz w:val="24"/>
+        </w:rPr>
+        <w:t>Debugging II</w:t>
+      </w:r>
+      <w:r>
+        <w:rPr>
+          <w:rFonts w:ascii="Verdana" w:hAnsi="Verdana"/>
+          <w:sz w:val="24"/>
+        </w:rPr>
+        <w:t xml:space="preserve"> – Fixing any errors/bugs made during revision.</w:t>
+      </w:r>
+    </w:p>
+    <w:p>
+      <w:pPr>
+        <w:pStyle w:val="ListParagraph"/>
+        <w:numPr>
+          <w:ilvl w:val="1"/>
+          <w:numId w:val="2"/>
+        </w:numPr>
+        <w:rPr>
+          <w:rFonts w:ascii="Verdana" w:hAnsi="Verdana"/>
+          <w:b/>
+          <w:sz w:val="24"/>
+        </w:rPr>
+      </w:pPr>
+      <w:r>
+        <w:rPr>
+          <w:rFonts w:ascii="Verdana" w:hAnsi="Verdana"/>
+          <w:b/>
+          <w:sz w:val="24"/>
+        </w:rPr>
+        <w:t xml:space="preserve">Testing IV – </w:t>
+      </w:r>
+      <w:r>
+        <w:rPr>
+          <w:rFonts w:ascii="Verdana" w:hAnsi="Verdana"/>
+          <w:sz w:val="24"/>
+        </w:rPr>
+        <w:t>Test fixes to the revised script.  Return to Debugging II if more errors/bugs occur.</w:t>
+      </w:r>
+    </w:p>
+    <w:p>
+      <w:pPr>
+        <w:pStyle w:val="ListParagraph"/>
+        <w:numPr>
+          <w:ilvl w:val="1"/>
+          <w:numId w:val="2"/>
+        </w:numPr>
+        <w:rPr>
+          <w:rFonts w:ascii="Verdana" w:hAnsi="Verdana"/>
+          <w:b/>
+          <w:sz w:val="24"/>
+        </w:rPr>
+      </w:pPr>
+      <w:r>
+        <w:rPr>
+          <w:rFonts w:ascii="Verdana" w:hAnsi="Verdana"/>
+          <w:b/>
+          <w:sz w:val="24"/>
+        </w:rPr>
+        <w:t>Documentation</w:t>
+      </w:r>
+      <w:r>
+        <w:rPr>
+          <w:rFonts w:ascii="Verdana" w:hAnsi="Verdana"/>
+          <w:b/>
+          <w:sz w:val="24"/>
+        </w:rPr>
+        <w:t xml:space="preserve"> </w:t>
+      </w:r>
+      <w:r>
+        <w:rPr>
+          <w:rFonts w:ascii="Verdana" w:hAnsi="Verdana"/>
+          <w:sz w:val="24"/>
+        </w:rPr>
+        <w:t>– Adding missing comments/documentation to any code blocks.</w:t>
+      </w:r>
+    </w:p>
+    <w:p>
+      <w:pPr>
+        <w:pStyle w:val="ListParagraph"/>
+        <w:numPr>
+          <w:ilvl w:val="1"/>
+          <w:numId w:val="2"/>
+        </w:numPr>
+        <w:rPr>
+          <w:rFonts w:ascii="Verdana" w:hAnsi="Verdana"/>
+          <w:sz w:val="24"/>
+        </w:rPr>
+      </w:pPr>
+      <w:r>
+        <w:rPr>
+          <w:rFonts w:ascii="Verdana" w:hAnsi="Verdana"/>
+          <w:b/>
+          <w:sz w:val="24"/>
+        </w:rPr>
+        <w:t>Commit changes to the script to the Repository</w:t>
+      </w:r>
+      <w:r>
+        <w:rPr>
+          <w:rFonts w:ascii="Verdana" w:hAnsi="Verdana"/>
+          <w:sz w:val="24"/>
+        </w:rPr>
+        <w:t>.</w:t>
+      </w:r>
       <w:bookmarkStart w:id="0" w:name="_GoBack"/>
       <w:bookmarkEnd w:id="0"/>
     </w:p>
@@ -4424,7 +4931,7 @@
 </file>
 
 <file path=customXml/itemProps2.xml><?xml version="1.0" encoding="utf-8"?>
-<ds:datastoreItem xmlns:ds="http://schemas.openxmlformats.org/officeDocument/2006/customXml" ds:itemID="{47E1124D-9A67-4098-882A-6F5B7FC5F806}">
+<ds:datastoreItem xmlns:ds="http://schemas.openxmlformats.org/officeDocument/2006/customXml" ds:itemID="{E2B367BE-7AFB-4BA6-BD9F-FF87D83E791E}">
   <ds:schemaRefs>
     <ds:schemaRef ds:uri="http://schemas.openxmlformats.org/officeDocument/2006/bibliography"/>
   </ds:schemaRefs>

</xml_diff>

<commit_message>
NRC:  Updated portions of the TDD
</commit_message>
<xml_diff>
--- a/Documents/MayaGameTDD.docx
+++ b/Documents/MayaGameTDD.docx
@@ -224,8 +224,16 @@
                                         <w:rPr>
                                           <w:color w:val="FFFFFF" w:themeColor="background1"/>
                                         </w:rPr>
-                                        <w:t>Patricia Sipes</w:t>
+                                        <w:t xml:space="preserve">Patricia </w:t>
                                       </w:r>
+                                      <w:proofErr w:type="spellStart"/>
+                                      <w:r>
+                                        <w:rPr>
+                                          <w:color w:val="FFFFFF" w:themeColor="background1"/>
+                                        </w:rPr>
+                                        <w:t>Sipes</w:t>
+                                      </w:r>
+                                      <w:proofErr w:type="spellEnd"/>
                                     </w:sdtContent>
                                   </w:sdt>
                                 </w:p>
@@ -242,8 +250,16 @@
                                     <w:rPr>
                                       <w:color w:val="FFFFFF" w:themeColor="background1"/>
                                     </w:rPr>
-                                    <w:t>Design Direction:  Juan Carlos Gozalez</w:t>
+                                    <w:t xml:space="preserve">Design Direction:  Juan Carlos </w:t>
                                   </w:r>
+                                  <w:proofErr w:type="spellStart"/>
+                                  <w:r>
+                                    <w:rPr>
+                                      <w:color w:val="FFFFFF" w:themeColor="background1"/>
+                                    </w:rPr>
+                                    <w:t>Gozalez</w:t>
+                                  </w:r>
+                                  <w:proofErr w:type="spellEnd"/>
                                 </w:p>
                               </w:txbxContent>
                             </wps:txbx>
@@ -326,7 +342,7 @@
                                           <w:sz w:val="72"/>
                                           <w:szCs w:val="72"/>
                                         </w:rPr>
-                                        <w:t>Maya game *</w:t>
+                                        <w:t>For my parents*</w:t>
                                       </w:r>
                                     </w:p>
                                   </w:sdtContent>
@@ -370,6 +386,7 @@
                               <w:dataBinding w:prefixMappings="xmlns:ns0='http://purl.org/dc/elements/1.1/' xmlns:ns1='http://schemas.openxmlformats.org/package/2006/metadata/core-properties' " w:xpath="/ns1:coreProperties[1]/ns0:creator[1]" w:storeItemID="{6C3C8BC8-F283-45AE-878A-BAB7291924A1}"/>
                               <w:text/>
                             </w:sdtPr>
+                            <w:sdtEndPr/>
                             <w:sdtContent>
                               <w:p>
                                 <w:pPr>
@@ -410,6 +427,7 @@
                                 <w:dataBinding w:prefixMappings="xmlns:ns0='http://schemas.openxmlformats.org/officeDocument/2006/extended-properties' " w:xpath="/ns0:Properties[1]/ns0:Company[1]" w:storeItemID="{6668398D-A668-4E3E-A5EB-62B293D839F1}"/>
                                 <w:text/>
                               </w:sdtPr>
+                              <w:sdtEndPr/>
                               <w:sdtContent>
                                 <w:r>
                                   <w:rPr>
@@ -453,13 +471,22 @@
                                 <w:dataBinding w:prefixMappings="xmlns:ns0='http://schemas.microsoft.com/office/2006/coverPageProps' " w:xpath="/ns0:CoverPageProperties[1]/ns0:CompanyAddress[1]" w:storeItemID="{55AF091B-3C7A-41E3-B477-F2FDAA23CFDA}"/>
                                 <w:text/>
                               </w:sdtPr>
+                              <w:sdtEndPr/>
                               <w:sdtContent>
                                 <w:r>
                                   <w:rPr>
                                     <w:color w:val="FFFFFF" w:themeColor="background1"/>
                                   </w:rPr>
-                                  <w:t>Patricia Sipes</w:t>
+                                  <w:t xml:space="preserve">Patricia </w:t>
                                 </w:r>
+                                <w:proofErr w:type="spellStart"/>
+                                <w:r>
+                                  <w:rPr>
+                                    <w:color w:val="FFFFFF" w:themeColor="background1"/>
+                                  </w:rPr>
+                                  <w:t>Sipes</w:t>
+                                </w:r>
+                                <w:proofErr w:type="spellEnd"/>
                               </w:sdtContent>
                             </w:sdt>
                           </w:p>
@@ -476,8 +503,16 @@
                               <w:rPr>
                                 <w:color w:val="FFFFFF" w:themeColor="background1"/>
                               </w:rPr>
-                              <w:t>Design Direction:  Juan Carlos Gozalez</w:t>
+                              <w:t xml:space="preserve">Design Direction:  Juan Carlos </w:t>
                             </w:r>
+                            <w:proofErr w:type="spellStart"/>
+                            <w:r>
+                              <w:rPr>
+                                <w:color w:val="FFFFFF" w:themeColor="background1"/>
+                              </w:rPr>
+                              <w:t>Gozalez</w:t>
+                            </w:r>
+                            <w:proofErr w:type="spellEnd"/>
                           </w:p>
                         </w:txbxContent>
                       </v:textbox>
@@ -504,6 +539,7 @@
                               <w:dataBinding w:prefixMappings="xmlns:ns0='http://purl.org/dc/elements/1.1/' xmlns:ns1='http://schemas.openxmlformats.org/package/2006/metadata/core-properties' " w:xpath="/ns1:coreProperties[1]/ns0:title[1]" w:storeItemID="{6C3C8BC8-F283-45AE-878A-BAB7291924A1}"/>
                               <w:text/>
                             </w:sdtPr>
+                            <w:sdtEndPr/>
                             <w:sdtContent>
                               <w:p>
                                 <w:pPr>
@@ -525,7 +561,7 @@
                                     <w:sz w:val="72"/>
                                     <w:szCs w:val="72"/>
                                   </w:rPr>
-                                  <w:t>Maya game *</w:t>
+                                  <w:t>For my parents*</w:t>
                                 </w:r>
                               </w:p>
                             </w:sdtContent>
@@ -1154,7 +1190,23 @@
           <w:rFonts w:ascii="Verdana" w:hAnsi="Verdana"/>
           <w:sz w:val="24"/>
         </w:rPr>
-        <w:t>NVIDIA Quadro K4000</w:t>
+        <w:t xml:space="preserve">NVIDIA </w:t>
+      </w:r>
+      <w:proofErr w:type="spellStart"/>
+      <w:r>
+        <w:rPr>
+          <w:rFonts w:ascii="Verdana" w:hAnsi="Verdana"/>
+          <w:sz w:val="24"/>
+        </w:rPr>
+        <w:t>Quadro</w:t>
+      </w:r>
+      <w:proofErr w:type="spellEnd"/>
+      <w:r>
+        <w:rPr>
+          <w:rFonts w:ascii="Verdana" w:hAnsi="Verdana"/>
+          <w:sz w:val="24"/>
+        </w:rPr>
+        <w:t xml:space="preserve"> K4000</w:t>
       </w:r>
       <w:r>
         <w:rPr>
@@ -1301,6 +1353,7 @@
           <w:sz w:val="24"/>
         </w:rPr>
       </w:pPr>
+      <w:proofErr w:type="spellStart"/>
       <w:r>
         <w:rPr>
           <w:rFonts w:ascii="Verdana" w:hAnsi="Verdana"/>
@@ -1308,6 +1361,7 @@
         </w:rPr>
         <w:t>playerDirection</w:t>
       </w:r>
+      <w:proofErr w:type="spellEnd"/>
     </w:p>
     <w:p>
       <w:pPr>
@@ -1321,6 +1375,7 @@
           <w:sz w:val="24"/>
         </w:rPr>
       </w:pPr>
+      <w:proofErr w:type="spellStart"/>
       <w:r>
         <w:rPr>
           <w:rFonts w:ascii="Verdana" w:hAnsi="Verdana"/>
@@ -1328,6 +1383,7 @@
         </w:rPr>
         <w:t>isPlayerGrounded</w:t>
       </w:r>
+      <w:proofErr w:type="spellEnd"/>
     </w:p>
     <w:p>
       <w:pPr>
@@ -1341,12 +1397,21 @@
           <w:sz w:val="24"/>
         </w:rPr>
       </w:pPr>
-      <w:r>
-        <w:rPr>
-          <w:rFonts w:ascii="Verdana" w:hAnsi="Verdana"/>
-          <w:sz w:val="24"/>
-        </w:rPr>
-        <w:t>weaponArr[]</w:t>
+      <w:proofErr w:type="spellStart"/>
+      <w:r>
+        <w:rPr>
+          <w:rFonts w:ascii="Verdana" w:hAnsi="Verdana"/>
+          <w:sz w:val="24"/>
+        </w:rPr>
+        <w:t>weaponArr</w:t>
+      </w:r>
+      <w:proofErr w:type="spellEnd"/>
+      <w:r>
+        <w:rPr>
+          <w:rFonts w:ascii="Verdana" w:hAnsi="Verdana"/>
+          <w:sz w:val="24"/>
+        </w:rPr>
+        <w:t>[]</w:t>
       </w:r>
     </w:p>
     <w:p>
@@ -1381,6 +1446,7 @@
           <w:sz w:val="24"/>
         </w:rPr>
       </w:pPr>
+      <w:proofErr w:type="spellStart"/>
       <w:r>
         <w:rPr>
           <w:rFonts w:ascii="Verdana" w:hAnsi="Verdana"/>
@@ -1388,6 +1454,7 @@
         </w:rPr>
         <w:t>isPlayerGrounded</w:t>
       </w:r>
+      <w:proofErr w:type="spellEnd"/>
     </w:p>
     <w:p>
       <w:pPr>
@@ -1401,6 +1468,7 @@
           <w:sz w:val="24"/>
         </w:rPr>
       </w:pPr>
+      <w:proofErr w:type="spellStart"/>
       <w:r>
         <w:rPr>
           <w:rFonts w:ascii="Verdana" w:hAnsi="Verdana"/>
@@ -1408,6 +1476,7 @@
         </w:rPr>
         <w:t>isPlayerAlive</w:t>
       </w:r>
+      <w:proofErr w:type="spellEnd"/>
     </w:p>
     <w:p>
       <w:pPr>
@@ -1421,6 +1490,7 @@
           <w:sz w:val="24"/>
         </w:rPr>
       </w:pPr>
+      <w:proofErr w:type="spellStart"/>
       <w:r>
         <w:rPr>
           <w:rFonts w:ascii="Verdana" w:hAnsi="Verdana"/>
@@ -1428,6 +1498,7 @@
         </w:rPr>
         <w:t>hasPlayerStopped</w:t>
       </w:r>
+      <w:proofErr w:type="spellEnd"/>
     </w:p>
     <w:p>
       <w:pPr>
@@ -1441,6 +1512,7 @@
           <w:sz w:val="24"/>
         </w:rPr>
       </w:pPr>
+      <w:proofErr w:type="spellStart"/>
       <w:r>
         <w:rPr>
           <w:rFonts w:ascii="Verdana" w:hAnsi="Verdana"/>
@@ -1455,6 +1527,7 @@
         </w:rPr>
         <w:t>EnemyDied</w:t>
       </w:r>
+      <w:proofErr w:type="spellEnd"/>
     </w:p>
     <w:p>
       <w:pPr>
@@ -1616,12 +1689,21 @@
           <w:sz w:val="24"/>
         </w:rPr>
       </w:pPr>
-      <w:r>
-        <w:rPr>
-          <w:rFonts w:ascii="Verdana" w:hAnsi="Verdana"/>
-          <w:sz w:val="24"/>
-        </w:rPr>
-        <w:t>initBullet()</w:t>
+      <w:proofErr w:type="spellStart"/>
+      <w:r>
+        <w:rPr>
+          <w:rFonts w:ascii="Verdana" w:hAnsi="Verdana"/>
+          <w:sz w:val="24"/>
+        </w:rPr>
+        <w:t>initBullet</w:t>
+      </w:r>
+      <w:proofErr w:type="spellEnd"/>
+      <w:r>
+        <w:rPr>
+          <w:rFonts w:ascii="Verdana" w:hAnsi="Verdana"/>
+          <w:sz w:val="24"/>
+        </w:rPr>
+        <w:t>()</w:t>
       </w:r>
       <w:r>
         <w:rPr>
@@ -1643,6 +1725,7 @@
           <w:sz w:val="24"/>
         </w:rPr>
       </w:pPr>
+      <w:proofErr w:type="spellStart"/>
       <w:r>
         <w:rPr>
           <w:rFonts w:ascii="Verdana" w:hAnsi="Verdana"/>
@@ -1650,6 +1733,7 @@
         </w:rPr>
         <w:t>mySpriteObject</w:t>
       </w:r>
+      <w:proofErr w:type="spellEnd"/>
     </w:p>
     <w:p>
       <w:pPr>
@@ -1683,12 +1767,21 @@
           <w:sz w:val="24"/>
         </w:rPr>
       </w:pPr>
-      <w:r>
-        <w:rPr>
-          <w:rFonts w:ascii="Verdana" w:hAnsi="Verdana"/>
-          <w:sz w:val="24"/>
-        </w:rPr>
-        <w:t>init_Bullet()</w:t>
+      <w:proofErr w:type="spellStart"/>
+      <w:r>
+        <w:rPr>
+          <w:rFonts w:ascii="Verdana" w:hAnsi="Verdana"/>
+          <w:sz w:val="24"/>
+        </w:rPr>
+        <w:t>init_Bullet</w:t>
+      </w:r>
+      <w:proofErr w:type="spellEnd"/>
+      <w:r>
+        <w:rPr>
+          <w:rFonts w:ascii="Verdana" w:hAnsi="Verdana"/>
+          <w:sz w:val="24"/>
+        </w:rPr>
+        <w:t>()</w:t>
       </w:r>
       <w:r>
         <w:rPr>
@@ -1710,6 +1803,7 @@
           <w:sz w:val="24"/>
         </w:rPr>
       </w:pPr>
+      <w:proofErr w:type="spellStart"/>
       <w:r>
         <w:rPr>
           <w:rFonts w:ascii="Verdana" w:hAnsi="Verdana"/>
@@ -1717,6 +1811,7 @@
         </w:rPr>
         <w:t>my_Sprite_Object</w:t>
       </w:r>
+      <w:proofErr w:type="spellEnd"/>
     </w:p>
     <w:p>
       <w:pPr>
@@ -1770,6 +1865,7 @@
           <w:sz w:val="24"/>
         </w:rPr>
       </w:pPr>
+      <w:proofErr w:type="spellStart"/>
       <w:r>
         <w:rPr>
           <w:rFonts w:ascii="Verdana" w:hAnsi="Verdana"/>
@@ -1777,6 +1873,7 @@
         </w:rPr>
         <w:t>mySpriteObject</w:t>
       </w:r>
+      <w:proofErr w:type="spellEnd"/>
     </w:p>
     <w:p>
       <w:pPr>
@@ -1790,6 +1887,7 @@
           <w:sz w:val="24"/>
         </w:rPr>
       </w:pPr>
+      <w:proofErr w:type="spellStart"/>
       <w:r>
         <w:rPr>
           <w:rFonts w:ascii="Verdana" w:hAnsi="Verdana"/>
@@ -1797,6 +1895,7 @@
         </w:rPr>
         <w:t>myBulletObject</w:t>
       </w:r>
+      <w:proofErr w:type="spellEnd"/>
     </w:p>
     <w:p>
       <w:pPr>
@@ -1810,6 +1909,7 @@
           <w:sz w:val="24"/>
         </w:rPr>
       </w:pPr>
+      <w:proofErr w:type="spellStart"/>
       <w:r>
         <w:rPr>
           <w:rFonts w:ascii="Verdana" w:hAnsi="Verdana"/>
@@ -1817,6 +1917,7 @@
         </w:rPr>
         <w:t>myAnimator</w:t>
       </w:r>
+      <w:proofErr w:type="spellEnd"/>
     </w:p>
     <w:p>
       <w:pPr>
@@ -1850,6 +1951,7 @@
           <w:sz w:val="24"/>
         </w:rPr>
       </w:pPr>
+      <w:proofErr w:type="spellStart"/>
       <w:r>
         <w:rPr>
           <w:rFonts w:ascii="Verdana" w:hAnsi="Verdana"/>
@@ -1857,6 +1959,7 @@
         </w:rPr>
         <w:t>mSpriteObject</w:t>
       </w:r>
+      <w:proofErr w:type="spellEnd"/>
     </w:p>
     <w:p>
       <w:pPr>
@@ -1870,6 +1973,7 @@
           <w:sz w:val="24"/>
         </w:rPr>
       </w:pPr>
+      <w:proofErr w:type="spellStart"/>
       <w:r>
         <w:rPr>
           <w:rFonts w:ascii="Verdana" w:hAnsi="Verdana"/>
@@ -1877,6 +1981,7 @@
         </w:rPr>
         <w:t>mBullet</w:t>
       </w:r>
+      <w:proofErr w:type="spellEnd"/>
     </w:p>
     <w:p>
       <w:pPr>
@@ -1890,6 +1995,7 @@
           <w:sz w:val="24"/>
         </w:rPr>
       </w:pPr>
+      <w:proofErr w:type="spellStart"/>
       <w:r>
         <w:rPr>
           <w:rFonts w:ascii="Verdana" w:hAnsi="Verdana"/>
@@ -1897,6 +2003,7 @@
         </w:rPr>
         <w:t>mAnimator</w:t>
       </w:r>
+      <w:proofErr w:type="spellEnd"/>
     </w:p>
     <w:p>
       <w:pPr>
@@ -1977,12 +2084,37 @@
           <w:sz w:val="24"/>
         </w:rPr>
       </w:pPr>
-      <w:r>
-        <w:rPr>
-          <w:rFonts w:ascii="Verdana" w:hAnsi="Verdana"/>
-          <w:sz w:val="24"/>
-        </w:rPr>
-        <w:t>int enemyCount;</w:t>
+      <w:proofErr w:type="spellStart"/>
+      <w:r>
+        <w:rPr>
+          <w:rFonts w:ascii="Verdana" w:hAnsi="Verdana"/>
+          <w:sz w:val="24"/>
+        </w:rPr>
+        <w:t>int</w:t>
+      </w:r>
+      <w:proofErr w:type="spellEnd"/>
+      <w:r>
+        <w:rPr>
+          <w:rFonts w:ascii="Verdana" w:hAnsi="Verdana"/>
+          <w:sz w:val="24"/>
+        </w:rPr>
+        <w:t xml:space="preserve"> </w:t>
+      </w:r>
+      <w:proofErr w:type="spellStart"/>
+      <w:r>
+        <w:rPr>
+          <w:rFonts w:ascii="Verdana" w:hAnsi="Verdana"/>
+          <w:sz w:val="24"/>
+        </w:rPr>
+        <w:t>enemyCount</w:t>
+      </w:r>
+      <w:proofErr w:type="spellEnd"/>
+      <w:r>
+        <w:rPr>
+          <w:rFonts w:ascii="Verdana" w:hAnsi="Verdana"/>
+          <w:sz w:val="24"/>
+        </w:rPr>
+        <w:t>;</w:t>
       </w:r>
     </w:p>
     <w:p>
@@ -2002,7 +2134,23 @@
           <w:rFonts w:ascii="Verdana" w:hAnsi="Verdana"/>
           <w:sz w:val="24"/>
         </w:rPr>
-        <w:t>float deltaTime;</w:t>
+        <w:t xml:space="preserve">float </w:t>
+      </w:r>
+      <w:proofErr w:type="spellStart"/>
+      <w:r>
+        <w:rPr>
+          <w:rFonts w:ascii="Verdana" w:hAnsi="Verdana"/>
+          <w:sz w:val="24"/>
+        </w:rPr>
+        <w:t>deltaTime</w:t>
+      </w:r>
+      <w:proofErr w:type="spellEnd"/>
+      <w:r>
+        <w:rPr>
+          <w:rFonts w:ascii="Verdana" w:hAnsi="Verdana"/>
+          <w:sz w:val="24"/>
+        </w:rPr>
+        <w:t>;</w:t>
       </w:r>
     </w:p>
     <w:p>
@@ -2022,7 +2170,23 @@
           <w:rFonts w:ascii="Verdana" w:hAnsi="Verdana"/>
           <w:sz w:val="24"/>
         </w:rPr>
-        <w:t>Vector3 myPos;</w:t>
+        <w:t xml:space="preserve">Vector3 </w:t>
+      </w:r>
+      <w:proofErr w:type="spellStart"/>
+      <w:r>
+        <w:rPr>
+          <w:rFonts w:ascii="Verdana" w:hAnsi="Verdana"/>
+          <w:sz w:val="24"/>
+        </w:rPr>
+        <w:t>myPos</w:t>
+      </w:r>
+      <w:proofErr w:type="spellEnd"/>
+      <w:r>
+        <w:rPr>
+          <w:rFonts w:ascii="Verdana" w:hAnsi="Verdana"/>
+          <w:sz w:val="24"/>
+        </w:rPr>
+        <w:t>;</w:t>
       </w:r>
     </w:p>
     <w:p>
@@ -2042,7 +2206,23 @@
           <w:rFonts w:ascii="Verdana" w:hAnsi="Verdana"/>
           <w:sz w:val="24"/>
         </w:rPr>
-        <w:t>Enemy* ptrEnemy;</w:t>
+        <w:t xml:space="preserve">Enemy* </w:t>
+      </w:r>
+      <w:proofErr w:type="spellStart"/>
+      <w:r>
+        <w:rPr>
+          <w:rFonts w:ascii="Verdana" w:hAnsi="Verdana"/>
+          <w:sz w:val="24"/>
+        </w:rPr>
+        <w:t>ptrEnemy</w:t>
+      </w:r>
+      <w:proofErr w:type="spellEnd"/>
+      <w:r>
+        <w:rPr>
+          <w:rFonts w:ascii="Verdana" w:hAnsi="Verdana"/>
+          <w:sz w:val="24"/>
+        </w:rPr>
+        <w:t>;</w:t>
       </w:r>
     </w:p>
     <w:p>
@@ -2082,7 +2262,23 @@
           <w:rFonts w:ascii="Verdana" w:hAnsi="Verdana"/>
           <w:sz w:val="24"/>
         </w:rPr>
-        <w:t>char* ptr;</w:t>
+        <w:t xml:space="preserve">char* </w:t>
+      </w:r>
+      <w:proofErr w:type="spellStart"/>
+      <w:r>
+        <w:rPr>
+          <w:rFonts w:ascii="Verdana" w:hAnsi="Verdana"/>
+          <w:sz w:val="24"/>
+        </w:rPr>
+        <w:t>ptr</w:t>
+      </w:r>
+      <w:proofErr w:type="spellEnd"/>
+      <w:r>
+        <w:rPr>
+          <w:rFonts w:ascii="Verdana" w:hAnsi="Verdana"/>
+          <w:sz w:val="24"/>
+        </w:rPr>
+        <w:t>;</w:t>
       </w:r>
     </w:p>
     <w:p>
@@ -2102,7 +2298,23 @@
           <w:rFonts w:ascii="Verdana" w:hAnsi="Verdana"/>
           <w:sz w:val="24"/>
         </w:rPr>
-        <w:t>string* ptr;</w:t>
+        <w:t xml:space="preserve">string* </w:t>
+      </w:r>
+      <w:proofErr w:type="spellStart"/>
+      <w:r>
+        <w:rPr>
+          <w:rFonts w:ascii="Verdana" w:hAnsi="Verdana"/>
+          <w:sz w:val="24"/>
+        </w:rPr>
+        <w:t>ptr</w:t>
+      </w:r>
+      <w:proofErr w:type="spellEnd"/>
+      <w:r>
+        <w:rPr>
+          <w:rFonts w:ascii="Verdana" w:hAnsi="Verdana"/>
+          <w:sz w:val="24"/>
+        </w:rPr>
+        <w:t>;</w:t>
       </w:r>
     </w:p>
     <w:p>
@@ -2137,12 +2349,21 @@
           <w:sz w:val="24"/>
         </w:rPr>
       </w:pPr>
-      <w:r>
-        <w:rPr>
-          <w:rFonts w:ascii="Verdana" w:hAnsi="Verdana"/>
-          <w:sz w:val="24"/>
-        </w:rPr>
-        <w:t>int a;</w:t>
+      <w:proofErr w:type="spellStart"/>
+      <w:r>
+        <w:rPr>
+          <w:rFonts w:ascii="Verdana" w:hAnsi="Verdana"/>
+          <w:sz w:val="24"/>
+        </w:rPr>
+        <w:t>int</w:t>
+      </w:r>
+      <w:proofErr w:type="spellEnd"/>
+      <w:r>
+        <w:rPr>
+          <w:rFonts w:ascii="Verdana" w:hAnsi="Verdana"/>
+          <w:sz w:val="24"/>
+        </w:rPr>
+        <w:t xml:space="preserve"> a;</w:t>
       </w:r>
       <w:r>
         <w:rPr>
@@ -2218,26 +2439,67 @@
           <w:sz w:val="24"/>
         </w:rPr>
       </w:pPr>
-      <w:r>
-        <w:rPr>
-          <w:rFonts w:ascii="Verdana" w:hAnsi="Verdana"/>
-          <w:sz w:val="24"/>
-        </w:rPr>
-        <w:t xml:space="preserve">int </w:t>
-      </w:r>
-      <w:r>
-        <w:rPr>
-          <w:rFonts w:ascii="Verdana" w:hAnsi="Verdana"/>
-          <w:sz w:val="24"/>
-        </w:rPr>
-        <w:t xml:space="preserve">add(int </w:t>
-      </w:r>
-      <w:r>
-        <w:rPr>
-          <w:rFonts w:ascii="Verdana" w:hAnsi="Verdana"/>
-          <w:sz w:val="24"/>
-        </w:rPr>
-        <w:t>first, int second</w:t>
+      <w:proofErr w:type="spellStart"/>
+      <w:r>
+        <w:rPr>
+          <w:rFonts w:ascii="Verdana" w:hAnsi="Verdana"/>
+          <w:sz w:val="24"/>
+        </w:rPr>
+        <w:t>int</w:t>
+      </w:r>
+      <w:proofErr w:type="spellEnd"/>
+      <w:r>
+        <w:rPr>
+          <w:rFonts w:ascii="Verdana" w:hAnsi="Verdana"/>
+          <w:sz w:val="24"/>
+        </w:rPr>
+        <w:t xml:space="preserve"> </w:t>
+      </w:r>
+      <w:r>
+        <w:rPr>
+          <w:rFonts w:ascii="Verdana" w:hAnsi="Verdana"/>
+          <w:sz w:val="24"/>
+        </w:rPr>
+        <w:t>add(</w:t>
+      </w:r>
+      <w:proofErr w:type="spellStart"/>
+      <w:r>
+        <w:rPr>
+          <w:rFonts w:ascii="Verdana" w:hAnsi="Verdana"/>
+          <w:sz w:val="24"/>
+        </w:rPr>
+        <w:t>int</w:t>
+      </w:r>
+      <w:proofErr w:type="spellEnd"/>
+      <w:r>
+        <w:rPr>
+          <w:rFonts w:ascii="Verdana" w:hAnsi="Verdana"/>
+          <w:sz w:val="24"/>
+        </w:rPr>
+        <w:t xml:space="preserve"> </w:t>
+      </w:r>
+      <w:r>
+        <w:rPr>
+          <w:rFonts w:ascii="Verdana" w:hAnsi="Verdana"/>
+          <w:sz w:val="24"/>
+        </w:rPr>
+        <w:t xml:space="preserve">first, </w:t>
+      </w:r>
+      <w:proofErr w:type="spellStart"/>
+      <w:r>
+        <w:rPr>
+          <w:rFonts w:ascii="Verdana" w:hAnsi="Verdana"/>
+          <w:sz w:val="24"/>
+        </w:rPr>
+        <w:t>int</w:t>
+      </w:r>
+      <w:proofErr w:type="spellEnd"/>
+      <w:r>
+        <w:rPr>
+          <w:rFonts w:ascii="Verdana" w:hAnsi="Verdana"/>
+          <w:sz w:val="24"/>
+        </w:rPr>
+        <w:t xml:space="preserve"> second</w:t>
       </w:r>
       <w:r>
         <w:rPr>
@@ -2278,8 +2540,49 @@
           <w:rFonts w:ascii="Verdana" w:hAnsi="Verdana"/>
           <w:sz w:val="24"/>
         </w:rPr>
-        <w:t>3 calcDirection(Vector3 startPos, Vector3 endPos</w:t>
-      </w:r>
+        <w:t xml:space="preserve">3 </w:t>
+      </w:r>
+      <w:proofErr w:type="spellStart"/>
+      <w:r>
+        <w:rPr>
+          <w:rFonts w:ascii="Verdana" w:hAnsi="Verdana"/>
+          <w:sz w:val="24"/>
+        </w:rPr>
+        <w:t>calcDirection</w:t>
+      </w:r>
+      <w:proofErr w:type="spellEnd"/>
+      <w:r>
+        <w:rPr>
+          <w:rFonts w:ascii="Verdana" w:hAnsi="Verdana"/>
+          <w:sz w:val="24"/>
+        </w:rPr>
+        <w:t xml:space="preserve">(Vector3 </w:t>
+      </w:r>
+      <w:proofErr w:type="spellStart"/>
+      <w:r>
+        <w:rPr>
+          <w:rFonts w:ascii="Verdana" w:hAnsi="Verdana"/>
+          <w:sz w:val="24"/>
+        </w:rPr>
+        <w:t>startPos</w:t>
+      </w:r>
+      <w:proofErr w:type="spellEnd"/>
+      <w:r>
+        <w:rPr>
+          <w:rFonts w:ascii="Verdana" w:hAnsi="Verdana"/>
+          <w:sz w:val="24"/>
+        </w:rPr>
+        <w:t xml:space="preserve">, Vector3 </w:t>
+      </w:r>
+      <w:proofErr w:type="spellStart"/>
+      <w:r>
+        <w:rPr>
+          <w:rFonts w:ascii="Verdana" w:hAnsi="Verdana"/>
+          <w:sz w:val="24"/>
+        </w:rPr>
+        <w:t>endPos</w:t>
+      </w:r>
+      <w:proofErr w:type="spellEnd"/>
       <w:r>
         <w:rPr>
           <w:rFonts w:ascii="Verdana" w:hAnsi="Verdana"/>
@@ -2352,7 +2655,23 @@
           <w:rFonts w:ascii="Verdana" w:hAnsi="Verdana"/>
           <w:sz w:val="24"/>
         </w:rPr>
-        <w:t>char* strstr(string a, string b);</w:t>
+        <w:t xml:space="preserve">char* </w:t>
+      </w:r>
+      <w:proofErr w:type="spellStart"/>
+      <w:r>
+        <w:rPr>
+          <w:rFonts w:ascii="Verdana" w:hAnsi="Verdana"/>
+          <w:sz w:val="24"/>
+        </w:rPr>
+        <w:t>strstr</w:t>
+      </w:r>
+      <w:proofErr w:type="spellEnd"/>
+      <w:r>
+        <w:rPr>
+          <w:rFonts w:ascii="Verdana" w:hAnsi="Verdana"/>
+          <w:sz w:val="24"/>
+        </w:rPr>
+        <w:t>(string a, string b);</w:t>
       </w:r>
     </w:p>
     <w:p>
@@ -2614,6 +2933,64 @@
       <w:pPr>
         <w:pStyle w:val="ListParagraph"/>
         <w:numPr>
+          <w:ilvl w:val="3"/>
+          <w:numId w:val="2"/>
+        </w:numPr>
+        <w:rPr>
+          <w:rFonts w:ascii="Verdana" w:hAnsi="Verdana"/>
+          <w:sz w:val="24"/>
+        </w:rPr>
+      </w:pPr>
+      <w:proofErr w:type="spellStart"/>
+      <w:r>
+        <w:rPr>
+          <w:rFonts w:ascii="Verdana" w:hAnsi="Verdana"/>
+          <w:sz w:val="24"/>
+        </w:rPr>
+        <w:t>BossDescriptions</w:t>
+      </w:r>
+      <w:proofErr w:type="spellEnd"/>
+      <w:r>
+        <w:rPr>
+          <w:rFonts w:ascii="Verdana" w:hAnsi="Verdana"/>
+          <w:sz w:val="24"/>
+        </w:rPr>
+        <w:t>\</w:t>
+      </w:r>
+    </w:p>
+    <w:p>
+      <w:pPr>
+        <w:pStyle w:val="ListParagraph"/>
+        <w:numPr>
+          <w:ilvl w:val="3"/>
+          <w:numId w:val="2"/>
+        </w:numPr>
+        <w:rPr>
+          <w:rFonts w:ascii="Verdana" w:hAnsi="Verdana"/>
+          <w:sz w:val="24"/>
+        </w:rPr>
+      </w:pPr>
+      <w:proofErr w:type="spellStart"/>
+      <w:r>
+        <w:rPr>
+          <w:rFonts w:ascii="Verdana" w:hAnsi="Verdana"/>
+          <w:sz w:val="24"/>
+        </w:rPr>
+        <w:t>BossPuzzles</w:t>
+      </w:r>
+      <w:proofErr w:type="spellEnd"/>
+      <w:r>
+        <w:rPr>
+          <w:rFonts w:ascii="Verdana" w:hAnsi="Verdana"/>
+          <w:sz w:val="24"/>
+        </w:rPr>
+        <w:t>\</w:t>
+      </w:r>
+    </w:p>
+    <w:p>
+      <w:pPr>
+        <w:pStyle w:val="ListParagraph"/>
+        <w:numPr>
           <w:ilvl w:val="2"/>
           <w:numId w:val="2"/>
         </w:numPr>
@@ -2701,6 +3078,75 @@
       <w:pPr>
         <w:pStyle w:val="ListParagraph"/>
         <w:numPr>
+          <w:ilvl w:val="5"/>
+          <w:numId w:val="2"/>
+        </w:numPr>
+        <w:rPr>
+          <w:rFonts w:ascii="Verdana" w:hAnsi="Verdana"/>
+          <w:sz w:val="24"/>
+        </w:rPr>
+      </w:pPr>
+      <w:proofErr w:type="spellStart"/>
+      <w:r>
+        <w:rPr>
+          <w:rFonts w:ascii="Verdana" w:hAnsi="Verdana"/>
+          <w:sz w:val="24"/>
+        </w:rPr>
+        <w:t>AmbientSounds</w:t>
+      </w:r>
+      <w:proofErr w:type="spellEnd"/>
+      <w:r>
+        <w:rPr>
+          <w:rFonts w:ascii="Verdana" w:hAnsi="Verdana"/>
+          <w:sz w:val="24"/>
+        </w:rPr>
+        <w:t>\</w:t>
+      </w:r>
+    </w:p>
+    <w:p>
+      <w:pPr>
+        <w:pStyle w:val="ListParagraph"/>
+        <w:numPr>
+          <w:ilvl w:val="5"/>
+          <w:numId w:val="2"/>
+        </w:numPr>
+        <w:rPr>
+          <w:rFonts w:ascii="Verdana" w:hAnsi="Verdana"/>
+          <w:sz w:val="24"/>
+        </w:rPr>
+      </w:pPr>
+      <w:r>
+        <w:rPr>
+          <w:rFonts w:ascii="Verdana" w:hAnsi="Verdana"/>
+          <w:sz w:val="24"/>
+        </w:rPr>
+        <w:t>Dialogue\</w:t>
+      </w:r>
+    </w:p>
+    <w:p>
+      <w:pPr>
+        <w:pStyle w:val="ListParagraph"/>
+        <w:numPr>
+          <w:ilvl w:val="5"/>
+          <w:numId w:val="2"/>
+        </w:numPr>
+        <w:rPr>
+          <w:rFonts w:ascii="Verdana" w:hAnsi="Verdana"/>
+          <w:sz w:val="24"/>
+        </w:rPr>
+      </w:pPr>
+      <w:r>
+        <w:rPr>
+          <w:rFonts w:ascii="Verdana" w:hAnsi="Verdana"/>
+          <w:sz w:val="24"/>
+        </w:rPr>
+        <w:t>Music\</w:t>
+      </w:r>
+    </w:p>
+    <w:p>
+      <w:pPr>
+        <w:pStyle w:val="ListParagraph"/>
+        <w:numPr>
           <w:ilvl w:val="4"/>
           <w:numId w:val="2"/>
         </w:numPr>
@@ -2714,6 +3160,26 @@
           <w:rFonts w:ascii="Verdana" w:hAnsi="Verdana"/>
           <w:sz w:val="24"/>
         </w:rPr>
+        <w:t>Gizmos\</w:t>
+      </w:r>
+    </w:p>
+    <w:p>
+      <w:pPr>
+        <w:pStyle w:val="ListParagraph"/>
+        <w:numPr>
+          <w:ilvl w:val="4"/>
+          <w:numId w:val="2"/>
+        </w:numPr>
+        <w:rPr>
+          <w:rFonts w:ascii="Verdana" w:hAnsi="Verdana"/>
+          <w:sz w:val="24"/>
+        </w:rPr>
+      </w:pPr>
+      <w:r>
+        <w:rPr>
+          <w:rFonts w:ascii="Verdana" w:hAnsi="Verdana"/>
+          <w:sz w:val="24"/>
+        </w:rPr>
         <w:t>Materials\</w:t>
       </w:r>
     </w:p>
@@ -2721,6 +3187,93 @@
       <w:pPr>
         <w:pStyle w:val="ListParagraph"/>
         <w:numPr>
+          <w:ilvl w:val="5"/>
+          <w:numId w:val="2"/>
+        </w:numPr>
+        <w:rPr>
+          <w:rFonts w:ascii="Verdana" w:hAnsi="Verdana"/>
+          <w:sz w:val="24"/>
+        </w:rPr>
+      </w:pPr>
+      <w:r>
+        <w:rPr>
+          <w:rFonts w:ascii="Verdana" w:hAnsi="Verdana"/>
+          <w:sz w:val="24"/>
+        </w:rPr>
+        <w:t>Characters</w:t>
+      </w:r>
+      <w:r>
+        <w:rPr>
+          <w:rFonts w:ascii="Verdana" w:hAnsi="Verdana"/>
+          <w:sz w:val="24"/>
+        </w:rPr>
+        <w:t>\</w:t>
+      </w:r>
+    </w:p>
+    <w:p>
+      <w:pPr>
+        <w:pStyle w:val="ListParagraph"/>
+        <w:numPr>
+          <w:ilvl w:val="5"/>
+          <w:numId w:val="2"/>
+        </w:numPr>
+        <w:rPr>
+          <w:rFonts w:ascii="Verdana" w:hAnsi="Verdana"/>
+          <w:sz w:val="24"/>
+        </w:rPr>
+      </w:pPr>
+      <w:r>
+        <w:rPr>
+          <w:rFonts w:ascii="Verdana" w:hAnsi="Verdana"/>
+          <w:sz w:val="24"/>
+        </w:rPr>
+        <w:t>Environment\</w:t>
+      </w:r>
+    </w:p>
+    <w:p>
+      <w:pPr>
+        <w:pStyle w:val="ListParagraph"/>
+        <w:numPr>
+          <w:ilvl w:val="5"/>
+          <w:numId w:val="2"/>
+        </w:numPr>
+        <w:rPr>
+          <w:rFonts w:ascii="Verdana" w:hAnsi="Verdana"/>
+          <w:sz w:val="24"/>
+        </w:rPr>
+      </w:pPr>
+      <w:r>
+        <w:rPr>
+          <w:rFonts w:ascii="Verdana" w:hAnsi="Verdana"/>
+          <w:sz w:val="24"/>
+        </w:rPr>
+        <w:t>Miscellaneous\</w:t>
+      </w:r>
+    </w:p>
+    <w:p>
+      <w:pPr>
+        <w:pStyle w:val="ListParagraph"/>
+        <w:numPr>
+          <w:ilvl w:val="6"/>
+          <w:numId w:val="2"/>
+        </w:numPr>
+        <w:rPr>
+          <w:rFonts w:ascii="Verdana" w:hAnsi="Verdana"/>
+          <w:sz w:val="24"/>
+        </w:rPr>
+      </w:pPr>
+      <w:r>
+        <w:rPr>
+          <w:rFonts w:ascii="Verdana" w:hAnsi="Verdana"/>
+          <w:sz w:val="24"/>
+        </w:rPr>
+        <w:t>Textures\</w:t>
+      </w:r>
+    </w:p>
+    <w:p>
+      <w:pPr>
+        <w:pStyle w:val="ListParagraph"/>
+        <w:numPr>
           <w:ilvl w:val="4"/>
           <w:numId w:val="2"/>
         </w:numPr>
@@ -2741,6 +3294,144 @@
       <w:pPr>
         <w:pStyle w:val="ListParagraph"/>
         <w:numPr>
+          <w:ilvl w:val="5"/>
+          <w:numId w:val="2"/>
+        </w:numPr>
+        <w:rPr>
+          <w:rFonts w:ascii="Verdana" w:hAnsi="Verdana"/>
+          <w:sz w:val="24"/>
+        </w:rPr>
+      </w:pPr>
+      <w:r>
+        <w:rPr>
+          <w:rFonts w:ascii="Verdana" w:hAnsi="Verdana"/>
+          <w:sz w:val="24"/>
+        </w:rPr>
+        <w:t>Characters\</w:t>
+      </w:r>
+    </w:p>
+    <w:p>
+      <w:pPr>
+        <w:pStyle w:val="ListParagraph"/>
+        <w:numPr>
+          <w:ilvl w:val="5"/>
+          <w:numId w:val="2"/>
+        </w:numPr>
+        <w:rPr>
+          <w:rFonts w:ascii="Verdana" w:hAnsi="Verdana"/>
+          <w:sz w:val="24"/>
+        </w:rPr>
+      </w:pPr>
+      <w:r>
+        <w:rPr>
+          <w:rFonts w:ascii="Verdana" w:hAnsi="Verdana"/>
+          <w:sz w:val="24"/>
+        </w:rPr>
+        <w:t>Environment\</w:t>
+      </w:r>
+    </w:p>
+    <w:p>
+      <w:pPr>
+        <w:pStyle w:val="ListParagraph"/>
+        <w:numPr>
+          <w:ilvl w:val="6"/>
+          <w:numId w:val="2"/>
+        </w:numPr>
+        <w:rPr>
+          <w:rFonts w:ascii="Verdana" w:hAnsi="Verdana"/>
+          <w:sz w:val="24"/>
+        </w:rPr>
+      </w:pPr>
+      <w:proofErr w:type="spellStart"/>
+      <w:r>
+        <w:rPr>
+          <w:rFonts w:ascii="Verdana" w:hAnsi="Verdana"/>
+          <w:sz w:val="24"/>
+        </w:rPr>
+        <w:t>RoomPool</w:t>
+      </w:r>
+      <w:proofErr w:type="spellEnd"/>
+      <w:r>
+        <w:rPr>
+          <w:rFonts w:ascii="Verdana" w:hAnsi="Verdana"/>
+          <w:sz w:val="24"/>
+        </w:rPr>
+        <w:t>\</w:t>
+      </w:r>
+    </w:p>
+    <w:p>
+      <w:pPr>
+        <w:pStyle w:val="ListParagraph"/>
+        <w:numPr>
+          <w:ilvl w:val="6"/>
+          <w:numId w:val="2"/>
+        </w:numPr>
+        <w:rPr>
+          <w:rFonts w:ascii="Verdana" w:hAnsi="Verdana"/>
+          <w:sz w:val="24"/>
+        </w:rPr>
+      </w:pPr>
+      <w:proofErr w:type="spellStart"/>
+      <w:r>
+        <w:rPr>
+          <w:rFonts w:ascii="Verdana" w:hAnsi="Verdana"/>
+          <w:sz w:val="24"/>
+        </w:rPr>
+        <w:t>TutorialTemple</w:t>
+      </w:r>
+      <w:proofErr w:type="spellEnd"/>
+      <w:r>
+        <w:rPr>
+          <w:rFonts w:ascii="Verdana" w:hAnsi="Verdana"/>
+          <w:sz w:val="24"/>
+        </w:rPr>
+        <w:t>\</w:t>
+      </w:r>
+    </w:p>
+    <w:p>
+      <w:pPr>
+        <w:pStyle w:val="ListParagraph"/>
+        <w:numPr>
+          <w:ilvl w:val="5"/>
+          <w:numId w:val="2"/>
+        </w:numPr>
+        <w:rPr>
+          <w:rFonts w:ascii="Verdana" w:hAnsi="Verdana"/>
+          <w:sz w:val="24"/>
+        </w:rPr>
+      </w:pPr>
+      <w:r>
+        <w:rPr>
+          <w:rFonts w:ascii="Verdana" w:hAnsi="Verdana"/>
+          <w:sz w:val="24"/>
+        </w:rPr>
+        <w:t>Miscellaneous\</w:t>
+      </w:r>
+    </w:p>
+    <w:p>
+      <w:pPr>
+        <w:pStyle w:val="ListParagraph"/>
+        <w:numPr>
+          <w:ilvl w:val="6"/>
+          <w:numId w:val="2"/>
+        </w:numPr>
+        <w:rPr>
+          <w:rFonts w:ascii="Verdana" w:hAnsi="Verdana"/>
+          <w:sz w:val="24"/>
+        </w:rPr>
+      </w:pPr>
+      <w:r>
+        <w:rPr>
+          <w:rFonts w:ascii="Verdana" w:hAnsi="Verdana"/>
+          <w:sz w:val="24"/>
+        </w:rPr>
+        <w:t>Materials\</w:t>
+      </w:r>
+    </w:p>
+    <w:p>
+      <w:pPr>
+        <w:pStyle w:val="ListParagraph"/>
+        <w:numPr>
           <w:ilvl w:val="4"/>
           <w:numId w:val="2"/>
         </w:numPr>
@@ -2761,6 +3452,127 @@
       <w:pPr>
         <w:pStyle w:val="ListParagraph"/>
         <w:numPr>
+          <w:ilvl w:val="5"/>
+          <w:numId w:val="2"/>
+        </w:numPr>
+        <w:rPr>
+          <w:rFonts w:ascii="Verdana" w:hAnsi="Verdana"/>
+          <w:sz w:val="24"/>
+        </w:rPr>
+      </w:pPr>
+      <w:r>
+        <w:rPr>
+          <w:rFonts w:ascii="Verdana" w:hAnsi="Verdana"/>
+          <w:sz w:val="24"/>
+        </w:rPr>
+        <w:t>Characters\</w:t>
+      </w:r>
+    </w:p>
+    <w:p>
+      <w:pPr>
+        <w:pStyle w:val="ListParagraph"/>
+        <w:numPr>
+          <w:ilvl w:val="5"/>
+          <w:numId w:val="2"/>
+        </w:numPr>
+        <w:rPr>
+          <w:rFonts w:ascii="Verdana" w:hAnsi="Verdana"/>
+          <w:sz w:val="24"/>
+        </w:rPr>
+      </w:pPr>
+      <w:r>
+        <w:rPr>
+          <w:rFonts w:ascii="Verdana" w:hAnsi="Verdana"/>
+          <w:sz w:val="24"/>
+        </w:rPr>
+        <w:t>Enemies\</w:t>
+      </w:r>
+    </w:p>
+    <w:p>
+      <w:pPr>
+        <w:pStyle w:val="ListParagraph"/>
+        <w:numPr>
+          <w:ilvl w:val="5"/>
+          <w:numId w:val="2"/>
+        </w:numPr>
+        <w:rPr>
+          <w:rFonts w:ascii="Verdana" w:hAnsi="Verdana"/>
+          <w:sz w:val="24"/>
+        </w:rPr>
+      </w:pPr>
+      <w:r>
+        <w:rPr>
+          <w:rFonts w:ascii="Verdana" w:hAnsi="Verdana"/>
+          <w:sz w:val="24"/>
+        </w:rPr>
+        <w:t>Environment\</w:t>
+      </w:r>
+    </w:p>
+    <w:p>
+      <w:pPr>
+        <w:pStyle w:val="ListParagraph"/>
+        <w:numPr>
+          <w:ilvl w:val="5"/>
+          <w:numId w:val="2"/>
+        </w:numPr>
+        <w:rPr>
+          <w:rFonts w:ascii="Verdana" w:hAnsi="Verdana"/>
+          <w:sz w:val="24"/>
+        </w:rPr>
+      </w:pPr>
+      <w:r>
+        <w:rPr>
+          <w:rFonts w:ascii="Verdana" w:hAnsi="Verdana"/>
+          <w:sz w:val="24"/>
+        </w:rPr>
+        <w:t>Miscellaneous\</w:t>
+      </w:r>
+    </w:p>
+    <w:p>
+      <w:pPr>
+        <w:pStyle w:val="ListParagraph"/>
+        <w:numPr>
+          <w:ilvl w:val="5"/>
+          <w:numId w:val="2"/>
+        </w:numPr>
+        <w:rPr>
+          <w:rFonts w:ascii="Verdana" w:hAnsi="Verdana"/>
+          <w:sz w:val="24"/>
+        </w:rPr>
+      </w:pPr>
+      <w:r>
+        <w:rPr>
+          <w:rFonts w:ascii="Verdana" w:hAnsi="Verdana"/>
+          <w:sz w:val="24"/>
+        </w:rPr>
+        <w:t>UI\</w:t>
+      </w:r>
+    </w:p>
+    <w:p>
+      <w:pPr>
+        <w:pStyle w:val="ListParagraph"/>
+        <w:numPr>
+          <w:ilvl w:val="5"/>
+          <w:numId w:val="2"/>
+        </w:numPr>
+        <w:rPr>
+          <w:rFonts w:ascii="Verdana" w:hAnsi="Verdana"/>
+          <w:sz w:val="24"/>
+        </w:rPr>
+      </w:pPr>
+      <w:r>
+        <w:rPr>
+          <w:rFonts w:ascii="Verdana" w:hAnsi="Verdana"/>
+          <w:sz w:val="24"/>
+        </w:rPr>
+        <w:lastRenderedPageBreak/>
+        <w:t>Utilities\</w:t>
+      </w:r>
+    </w:p>
+    <w:p>
+      <w:pPr>
+        <w:pStyle w:val="ListParagraph"/>
+        <w:numPr>
           <w:ilvl w:val="4"/>
           <w:numId w:val="2"/>
         </w:numPr>
@@ -2781,6 +3593,46 @@
       <w:pPr>
         <w:pStyle w:val="ListParagraph"/>
         <w:numPr>
+          <w:ilvl w:val="5"/>
+          <w:numId w:val="2"/>
+        </w:numPr>
+        <w:rPr>
+          <w:rFonts w:ascii="Verdana" w:hAnsi="Verdana"/>
+          <w:sz w:val="24"/>
+        </w:rPr>
+      </w:pPr>
+      <w:r>
+        <w:rPr>
+          <w:rFonts w:ascii="Verdana" w:hAnsi="Verdana"/>
+          <w:sz w:val="24"/>
+        </w:rPr>
+        <w:t>Main\</w:t>
+      </w:r>
+    </w:p>
+    <w:p>
+      <w:pPr>
+        <w:pStyle w:val="ListParagraph"/>
+        <w:numPr>
+          <w:ilvl w:val="5"/>
+          <w:numId w:val="2"/>
+        </w:numPr>
+        <w:rPr>
+          <w:rFonts w:ascii="Verdana" w:hAnsi="Verdana"/>
+          <w:sz w:val="24"/>
+        </w:rPr>
+      </w:pPr>
+      <w:r>
+        <w:rPr>
+          <w:rFonts w:ascii="Verdana" w:hAnsi="Verdana"/>
+          <w:sz w:val="24"/>
+        </w:rPr>
+        <w:t>Test\</w:t>
+      </w:r>
+    </w:p>
+    <w:p>
+      <w:pPr>
+        <w:pStyle w:val="ListParagraph"/>
+        <w:numPr>
           <w:ilvl w:val="4"/>
           <w:numId w:val="2"/>
         </w:numPr>
@@ -2801,6 +3653,155 @@
       <w:pPr>
         <w:pStyle w:val="ListParagraph"/>
         <w:numPr>
+          <w:ilvl w:val="5"/>
+          <w:numId w:val="2"/>
+        </w:numPr>
+        <w:rPr>
+          <w:rFonts w:ascii="Verdana" w:hAnsi="Verdana"/>
+          <w:sz w:val="24"/>
+        </w:rPr>
+      </w:pPr>
+      <w:r>
+        <w:rPr>
+          <w:rFonts w:ascii="Verdana" w:hAnsi="Verdana"/>
+          <w:sz w:val="24"/>
+        </w:rPr>
+        <w:t>AI\</w:t>
+      </w:r>
+    </w:p>
+    <w:p>
+      <w:pPr>
+        <w:pStyle w:val="ListParagraph"/>
+        <w:numPr>
+          <w:ilvl w:val="5"/>
+          <w:numId w:val="2"/>
+        </w:numPr>
+        <w:rPr>
+          <w:rFonts w:ascii="Verdana" w:hAnsi="Verdana"/>
+          <w:sz w:val="24"/>
+        </w:rPr>
+      </w:pPr>
+      <w:r>
+        <w:rPr>
+          <w:rFonts w:ascii="Verdana" w:hAnsi="Verdana"/>
+          <w:sz w:val="24"/>
+        </w:rPr>
+        <w:t>Camera\</w:t>
+      </w:r>
+    </w:p>
+    <w:p>
+      <w:pPr>
+        <w:pStyle w:val="ListParagraph"/>
+        <w:numPr>
+          <w:ilvl w:val="5"/>
+          <w:numId w:val="2"/>
+        </w:numPr>
+        <w:rPr>
+          <w:rFonts w:ascii="Verdana" w:hAnsi="Verdana"/>
+          <w:sz w:val="24"/>
+        </w:rPr>
+      </w:pPr>
+      <w:r>
+        <w:rPr>
+          <w:rFonts w:ascii="Verdana" w:hAnsi="Verdana"/>
+          <w:sz w:val="24"/>
+        </w:rPr>
+        <w:t>Managers\</w:t>
+      </w:r>
+    </w:p>
+    <w:p>
+      <w:pPr>
+        <w:pStyle w:val="ListParagraph"/>
+        <w:numPr>
+          <w:ilvl w:val="5"/>
+          <w:numId w:val="2"/>
+        </w:numPr>
+        <w:rPr>
+          <w:rFonts w:ascii="Verdana" w:hAnsi="Verdana"/>
+          <w:sz w:val="24"/>
+        </w:rPr>
+      </w:pPr>
+      <w:r>
+        <w:rPr>
+          <w:rFonts w:ascii="Verdana" w:hAnsi="Verdana"/>
+          <w:sz w:val="24"/>
+        </w:rPr>
+        <w:t>Players\</w:t>
+      </w:r>
+    </w:p>
+    <w:p>
+      <w:pPr>
+        <w:pStyle w:val="ListParagraph"/>
+        <w:numPr>
+          <w:ilvl w:val="5"/>
+          <w:numId w:val="2"/>
+        </w:numPr>
+        <w:rPr>
+          <w:rFonts w:ascii="Verdana" w:hAnsi="Verdana"/>
+          <w:sz w:val="24"/>
+        </w:rPr>
+      </w:pPr>
+      <w:proofErr w:type="spellStart"/>
+      <w:r>
+        <w:rPr>
+          <w:rFonts w:ascii="Verdana" w:hAnsi="Verdana"/>
+          <w:sz w:val="24"/>
+        </w:rPr>
+        <w:t>PuzzleMechanicsAndDoors</w:t>
+      </w:r>
+      <w:proofErr w:type="spellEnd"/>
+      <w:r>
+        <w:rPr>
+          <w:rFonts w:ascii="Verdana" w:hAnsi="Verdana"/>
+          <w:sz w:val="24"/>
+        </w:rPr>
+        <w:t>\</w:t>
+      </w:r>
+    </w:p>
+    <w:p>
+      <w:pPr>
+        <w:pStyle w:val="ListParagraph"/>
+        <w:numPr>
+          <w:ilvl w:val="5"/>
+          <w:numId w:val="2"/>
+        </w:numPr>
+        <w:rPr>
+          <w:rFonts w:ascii="Verdana" w:hAnsi="Verdana"/>
+          <w:sz w:val="24"/>
+        </w:rPr>
+      </w:pPr>
+      <w:r>
+        <w:rPr>
+          <w:rFonts w:ascii="Verdana" w:hAnsi="Verdana"/>
+          <w:sz w:val="24"/>
+        </w:rPr>
+        <w:t>Sounds\</w:t>
+      </w:r>
+    </w:p>
+    <w:p>
+      <w:pPr>
+        <w:pStyle w:val="ListParagraph"/>
+        <w:numPr>
+          <w:ilvl w:val="5"/>
+          <w:numId w:val="2"/>
+        </w:numPr>
+        <w:rPr>
+          <w:rFonts w:ascii="Verdana" w:hAnsi="Verdana"/>
+          <w:sz w:val="24"/>
+        </w:rPr>
+      </w:pPr>
+      <w:r>
+        <w:rPr>
+          <w:rFonts w:ascii="Verdana" w:hAnsi="Verdana"/>
+          <w:sz w:val="24"/>
+        </w:rPr>
+        <w:t>Utilities\</w:t>
+      </w:r>
+    </w:p>
+    <w:p>
+      <w:pPr>
+        <w:pStyle w:val="ListParagraph"/>
+        <w:numPr>
           <w:ilvl w:val="4"/>
           <w:numId w:val="2"/>
         </w:numPr>
@@ -2821,6 +3822,66 @@
       <w:pPr>
         <w:pStyle w:val="ListParagraph"/>
         <w:numPr>
+          <w:ilvl w:val="5"/>
+          <w:numId w:val="2"/>
+        </w:numPr>
+        <w:rPr>
+          <w:rFonts w:ascii="Verdana" w:hAnsi="Verdana"/>
+          <w:sz w:val="24"/>
+        </w:rPr>
+      </w:pPr>
+      <w:r>
+        <w:rPr>
+          <w:rFonts w:ascii="Verdana" w:hAnsi="Verdana"/>
+          <w:sz w:val="24"/>
+        </w:rPr>
+        <w:t>Characters\</w:t>
+      </w:r>
+    </w:p>
+    <w:p>
+      <w:pPr>
+        <w:pStyle w:val="ListParagraph"/>
+        <w:numPr>
+          <w:ilvl w:val="5"/>
+          <w:numId w:val="2"/>
+        </w:numPr>
+        <w:rPr>
+          <w:rFonts w:ascii="Verdana" w:hAnsi="Verdana"/>
+          <w:sz w:val="24"/>
+        </w:rPr>
+      </w:pPr>
+      <w:r>
+        <w:rPr>
+          <w:rFonts w:ascii="Verdana" w:hAnsi="Verdana"/>
+          <w:sz w:val="24"/>
+        </w:rPr>
+        <w:t>Environment\</w:t>
+      </w:r>
+    </w:p>
+    <w:p>
+      <w:pPr>
+        <w:pStyle w:val="ListParagraph"/>
+        <w:numPr>
+          <w:ilvl w:val="5"/>
+          <w:numId w:val="2"/>
+        </w:numPr>
+        <w:rPr>
+          <w:rFonts w:ascii="Verdana" w:hAnsi="Verdana"/>
+          <w:sz w:val="24"/>
+        </w:rPr>
+      </w:pPr>
+      <w:r>
+        <w:rPr>
+          <w:rFonts w:ascii="Verdana" w:hAnsi="Verdana"/>
+          <w:sz w:val="24"/>
+        </w:rPr>
+        <w:t>Miscellaneous\</w:t>
+      </w:r>
+    </w:p>
+    <w:p>
+      <w:pPr>
+        <w:pStyle w:val="ListParagraph"/>
+        <w:numPr>
           <w:ilvl w:val="3"/>
           <w:numId w:val="2"/>
         </w:numPr>
@@ -2829,12 +3890,21 @@
           <w:sz w:val="24"/>
         </w:rPr>
       </w:pPr>
-      <w:r>
-        <w:rPr>
-          <w:rFonts w:ascii="Verdana" w:hAnsi="Verdana"/>
-          <w:sz w:val="24"/>
-        </w:rPr>
-        <w:t>ProjectSettings\</w:t>
+      <w:proofErr w:type="spellStart"/>
+      <w:r>
+        <w:rPr>
+          <w:rFonts w:ascii="Verdana" w:hAnsi="Verdana"/>
+          <w:sz w:val="24"/>
+        </w:rPr>
+        <w:t>ProjectSettings</w:t>
+      </w:r>
+      <w:proofErr w:type="spellEnd"/>
+      <w:r>
+        <w:rPr>
+          <w:rFonts w:ascii="Verdana" w:hAnsi="Verdana"/>
+          <w:sz w:val="24"/>
+        </w:rPr>
+        <w:t>\</w:t>
       </w:r>
     </w:p>
     <w:p>
@@ -2923,8 +3993,17 @@
           <w:rFonts w:ascii="Verdana" w:hAnsi="Verdana"/>
           <w:sz w:val="24"/>
         </w:rPr>
-        <w:t>Accessed via TortoiseSVN</w:t>
-      </w:r>
+        <w:t xml:space="preserve">Accessed via </w:t>
+      </w:r>
+      <w:proofErr w:type="spellStart"/>
+      <w:r>
+        <w:rPr>
+          <w:rFonts w:ascii="Verdana" w:hAnsi="Verdana"/>
+          <w:sz w:val="24"/>
+        </w:rPr>
+        <w:t>TortoiseSVN</w:t>
+      </w:r>
+      <w:proofErr w:type="spellEnd"/>
     </w:p>
     <w:p>
       <w:pPr>
@@ -3030,26 +4109,205 @@
           <w:sz w:val="24"/>
         </w:rPr>
       </w:pPr>
-      <w:r>
-        <w:rPr>
-          <w:rFonts w:ascii="Verdana" w:hAnsi="Verdana"/>
-          <w:sz w:val="24"/>
-        </w:rPr>
-        <w:t>CameraController.cs</w:t>
-      </w:r>
-    </w:p>
-    <w:p>
-      <w:pPr>
-        <w:pStyle w:val="ListParagraph"/>
-        <w:numPr>
-          <w:ilvl w:val="1"/>
-          <w:numId w:val="2"/>
-        </w:numPr>
-        <w:rPr>
-          <w:rFonts w:ascii="Verdana" w:hAnsi="Verdana"/>
-          <w:sz w:val="24"/>
-        </w:rPr>
-      </w:pPr>
+      <w:proofErr w:type="spellStart"/>
+      <w:r>
+        <w:rPr>
+          <w:rFonts w:ascii="Verdana" w:hAnsi="Verdana"/>
+          <w:sz w:val="24"/>
+        </w:rPr>
+        <w:t>Ant.cs</w:t>
+      </w:r>
+      <w:proofErr w:type="spellEnd"/>
+    </w:p>
+    <w:p>
+      <w:pPr>
+        <w:pStyle w:val="ListParagraph"/>
+        <w:numPr>
+          <w:ilvl w:val="1"/>
+          <w:numId w:val="2"/>
+        </w:numPr>
+        <w:rPr>
+          <w:rFonts w:ascii="Verdana" w:hAnsi="Verdana"/>
+          <w:sz w:val="24"/>
+        </w:rPr>
+      </w:pPr>
+      <w:proofErr w:type="spellStart"/>
+      <w:r>
+        <w:rPr>
+          <w:rFonts w:ascii="Verdana" w:hAnsi="Verdana"/>
+          <w:sz w:val="24"/>
+        </w:rPr>
+        <w:t>BasicTrigger.cs</w:t>
+      </w:r>
+      <w:proofErr w:type="spellEnd"/>
+    </w:p>
+    <w:p>
+      <w:pPr>
+        <w:pStyle w:val="ListParagraph"/>
+        <w:numPr>
+          <w:ilvl w:val="1"/>
+          <w:numId w:val="2"/>
+        </w:numPr>
+        <w:rPr>
+          <w:rFonts w:ascii="Verdana" w:hAnsi="Verdana"/>
+          <w:sz w:val="24"/>
+        </w:rPr>
+      </w:pPr>
+      <w:proofErr w:type="spellStart"/>
+      <w:r>
+        <w:rPr>
+          <w:rFonts w:ascii="Verdana" w:hAnsi="Verdana"/>
+          <w:sz w:val="24"/>
+        </w:rPr>
+        <w:t>Bird.cs</w:t>
+      </w:r>
+      <w:proofErr w:type="spellEnd"/>
+    </w:p>
+    <w:p>
+      <w:pPr>
+        <w:pStyle w:val="ListParagraph"/>
+        <w:numPr>
+          <w:ilvl w:val="1"/>
+          <w:numId w:val="2"/>
+        </w:numPr>
+        <w:rPr>
+          <w:rFonts w:ascii="Verdana" w:hAnsi="Verdana"/>
+          <w:sz w:val="24"/>
+        </w:rPr>
+      </w:pPr>
+      <w:proofErr w:type="spellStart"/>
+      <w:r>
+        <w:rPr>
+          <w:rFonts w:ascii="Verdana" w:hAnsi="Verdana"/>
+          <w:sz w:val="24"/>
+        </w:rPr>
+        <w:t>Cat.cs</w:t>
+      </w:r>
+      <w:proofErr w:type="spellEnd"/>
+    </w:p>
+    <w:p>
+      <w:pPr>
+        <w:pStyle w:val="ListParagraph"/>
+        <w:numPr>
+          <w:ilvl w:val="1"/>
+          <w:numId w:val="2"/>
+        </w:numPr>
+        <w:rPr>
+          <w:rFonts w:ascii="Verdana" w:hAnsi="Verdana"/>
+          <w:sz w:val="24"/>
+        </w:rPr>
+      </w:pPr>
+      <w:proofErr w:type="spellStart"/>
+      <w:r>
+        <w:rPr>
+          <w:rFonts w:ascii="Verdana" w:hAnsi="Verdana"/>
+          <w:sz w:val="24"/>
+        </w:rPr>
+        <w:t>Decay.cs</w:t>
+      </w:r>
+      <w:proofErr w:type="spellEnd"/>
+    </w:p>
+    <w:p>
+      <w:pPr>
+        <w:pStyle w:val="ListParagraph"/>
+        <w:numPr>
+          <w:ilvl w:val="1"/>
+          <w:numId w:val="2"/>
+        </w:numPr>
+        <w:rPr>
+          <w:rFonts w:ascii="Verdana" w:hAnsi="Verdana"/>
+          <w:sz w:val="24"/>
+        </w:rPr>
+      </w:pPr>
+      <w:proofErr w:type="spellStart"/>
+      <w:r>
+        <w:rPr>
+          <w:rFonts w:ascii="Verdana" w:hAnsi="Verdana"/>
+          <w:sz w:val="24"/>
+        </w:rPr>
+        <w:t>Door.cs</w:t>
+      </w:r>
+      <w:proofErr w:type="spellEnd"/>
+    </w:p>
+    <w:p>
+      <w:pPr>
+        <w:pStyle w:val="ListParagraph"/>
+        <w:numPr>
+          <w:ilvl w:val="1"/>
+          <w:numId w:val="2"/>
+        </w:numPr>
+        <w:rPr>
+          <w:rFonts w:ascii="Verdana" w:hAnsi="Verdana"/>
+          <w:sz w:val="24"/>
+        </w:rPr>
+      </w:pPr>
+      <w:proofErr w:type="spellStart"/>
+      <w:r>
+        <w:rPr>
+          <w:rFonts w:ascii="Verdana" w:hAnsi="Verdana"/>
+          <w:sz w:val="24"/>
+        </w:rPr>
+        <w:t>Enemy.cs</w:t>
+      </w:r>
+      <w:proofErr w:type="spellEnd"/>
+    </w:p>
+    <w:p>
+      <w:pPr>
+        <w:pStyle w:val="ListParagraph"/>
+        <w:numPr>
+          <w:ilvl w:val="1"/>
+          <w:numId w:val="2"/>
+        </w:numPr>
+        <w:rPr>
+          <w:rFonts w:ascii="Verdana" w:hAnsi="Verdana"/>
+          <w:sz w:val="24"/>
+        </w:rPr>
+      </w:pPr>
+      <w:proofErr w:type="spellStart"/>
+      <w:r>
+        <w:rPr>
+          <w:rFonts w:ascii="Verdana" w:hAnsi="Verdana"/>
+          <w:sz w:val="24"/>
+        </w:rPr>
+        <w:t>Extension.cs</w:t>
+      </w:r>
+      <w:proofErr w:type="spellEnd"/>
+    </w:p>
+    <w:p>
+      <w:pPr>
+        <w:pStyle w:val="ListParagraph"/>
+        <w:numPr>
+          <w:ilvl w:val="1"/>
+          <w:numId w:val="2"/>
+        </w:numPr>
+        <w:rPr>
+          <w:rFonts w:ascii="Verdana" w:hAnsi="Verdana"/>
+          <w:sz w:val="24"/>
+        </w:rPr>
+      </w:pPr>
+      <w:proofErr w:type="spellStart"/>
+      <w:r>
+        <w:rPr>
+          <w:rFonts w:ascii="Verdana" w:hAnsi="Verdana"/>
+          <w:sz w:val="24"/>
+        </w:rPr>
+        <w:t>FixedCamera.cs</w:t>
+      </w:r>
+      <w:proofErr w:type="spellEnd"/>
+    </w:p>
+    <w:p>
+      <w:pPr>
+        <w:pStyle w:val="ListParagraph"/>
+        <w:numPr>
+          <w:ilvl w:val="1"/>
+          <w:numId w:val="2"/>
+        </w:numPr>
+        <w:rPr>
+          <w:rFonts w:ascii="Verdana" w:hAnsi="Verdana"/>
+          <w:sz w:val="24"/>
+        </w:rPr>
+      </w:pPr>
+      <w:proofErr w:type="spellStart"/>
       <w:r>
         <w:rPr>
           <w:rFonts w:ascii="Verdana" w:hAnsi="Verdana"/>
@@ -3057,19 +4315,132 @@
         </w:rPr>
         <w:t>Game.cs</w:t>
       </w:r>
-    </w:p>
-    <w:p>
-      <w:pPr>
-        <w:pStyle w:val="ListParagraph"/>
-        <w:numPr>
-          <w:ilvl w:val="1"/>
-          <w:numId w:val="2"/>
-        </w:numPr>
-        <w:rPr>
-          <w:rFonts w:ascii="Verdana" w:hAnsi="Verdana"/>
-          <w:sz w:val="24"/>
-        </w:rPr>
-      </w:pPr>
+      <w:proofErr w:type="spellEnd"/>
+    </w:p>
+    <w:p>
+      <w:pPr>
+        <w:pStyle w:val="ListParagraph"/>
+        <w:numPr>
+          <w:ilvl w:val="1"/>
+          <w:numId w:val="2"/>
+        </w:numPr>
+        <w:rPr>
+          <w:rFonts w:ascii="Verdana" w:hAnsi="Verdana"/>
+          <w:sz w:val="24"/>
+        </w:rPr>
+      </w:pPr>
+      <w:proofErr w:type="spellStart"/>
+      <w:r>
+        <w:rPr>
+          <w:rFonts w:ascii="Verdana" w:hAnsi="Verdana"/>
+          <w:sz w:val="24"/>
+        </w:rPr>
+        <w:t>Girl.cs</w:t>
+      </w:r>
+      <w:proofErr w:type="spellEnd"/>
+    </w:p>
+    <w:p>
+      <w:pPr>
+        <w:pStyle w:val="ListParagraph"/>
+        <w:numPr>
+          <w:ilvl w:val="1"/>
+          <w:numId w:val="2"/>
+        </w:numPr>
+        <w:rPr>
+          <w:rFonts w:ascii="Verdana" w:hAnsi="Verdana"/>
+          <w:sz w:val="24"/>
+        </w:rPr>
+      </w:pPr>
+      <w:proofErr w:type="spellStart"/>
+      <w:r>
+        <w:rPr>
+          <w:rFonts w:ascii="Verdana" w:hAnsi="Verdana"/>
+          <w:sz w:val="24"/>
+        </w:rPr>
+        <w:t>HealthPlayer.cs</w:t>
+      </w:r>
+      <w:proofErr w:type="spellEnd"/>
+    </w:p>
+    <w:p>
+      <w:pPr>
+        <w:pStyle w:val="ListParagraph"/>
+        <w:numPr>
+          <w:ilvl w:val="1"/>
+          <w:numId w:val="2"/>
+        </w:numPr>
+        <w:rPr>
+          <w:rFonts w:ascii="Verdana" w:hAnsi="Verdana"/>
+          <w:sz w:val="24"/>
+        </w:rPr>
+      </w:pPr>
+      <w:proofErr w:type="spellStart"/>
+      <w:r>
+        <w:rPr>
+          <w:rFonts w:ascii="Verdana" w:hAnsi="Verdana"/>
+          <w:sz w:val="24"/>
+        </w:rPr>
+        <w:t>Item.cs</w:t>
+      </w:r>
+      <w:proofErr w:type="spellEnd"/>
+    </w:p>
+    <w:p>
+      <w:pPr>
+        <w:pStyle w:val="ListParagraph"/>
+        <w:numPr>
+          <w:ilvl w:val="1"/>
+          <w:numId w:val="2"/>
+        </w:numPr>
+        <w:rPr>
+          <w:rFonts w:ascii="Verdana" w:hAnsi="Verdana"/>
+          <w:sz w:val="24"/>
+        </w:rPr>
+      </w:pPr>
+      <w:proofErr w:type="spellStart"/>
+      <w:r>
+        <w:rPr>
+          <w:rFonts w:ascii="Verdana" w:hAnsi="Verdana"/>
+          <w:sz w:val="24"/>
+        </w:rPr>
+        <w:t>KeyOpen.cs</w:t>
+      </w:r>
+      <w:proofErr w:type="spellEnd"/>
+    </w:p>
+    <w:p>
+      <w:pPr>
+        <w:pStyle w:val="ListParagraph"/>
+        <w:numPr>
+          <w:ilvl w:val="1"/>
+          <w:numId w:val="2"/>
+        </w:numPr>
+        <w:rPr>
+          <w:rFonts w:ascii="Verdana" w:hAnsi="Verdana"/>
+          <w:sz w:val="24"/>
+        </w:rPr>
+      </w:pPr>
+      <w:proofErr w:type="spellStart"/>
+      <w:r>
+        <w:rPr>
+          <w:rFonts w:ascii="Verdana" w:hAnsi="Verdana"/>
+          <w:sz w:val="24"/>
+        </w:rPr>
+        <w:lastRenderedPageBreak/>
+        <w:t>LevelManager.cs</w:t>
+      </w:r>
+      <w:proofErr w:type="spellEnd"/>
+    </w:p>
+    <w:p>
+      <w:pPr>
+        <w:pStyle w:val="ListParagraph"/>
+        <w:numPr>
+          <w:ilvl w:val="1"/>
+          <w:numId w:val="2"/>
+        </w:numPr>
+        <w:rPr>
+          <w:rFonts w:ascii="Verdana" w:hAnsi="Verdana"/>
+          <w:sz w:val="24"/>
+        </w:rPr>
+      </w:pPr>
+      <w:proofErr w:type="spellStart"/>
       <w:r>
         <w:rPr>
           <w:rFonts w:ascii="Verdana" w:hAnsi="Verdana"/>
@@ -3077,19 +4448,241 @@
         </w:rPr>
         <w:t>Movement.cs</w:t>
       </w:r>
-    </w:p>
-    <w:p>
-      <w:pPr>
-        <w:pStyle w:val="ListParagraph"/>
-        <w:numPr>
-          <w:ilvl w:val="1"/>
-          <w:numId w:val="2"/>
-        </w:numPr>
-        <w:rPr>
-          <w:rFonts w:ascii="Verdana" w:hAnsi="Verdana"/>
-          <w:sz w:val="24"/>
-        </w:rPr>
-      </w:pPr>
+      <w:proofErr w:type="spellEnd"/>
+    </w:p>
+    <w:p>
+      <w:pPr>
+        <w:pStyle w:val="ListParagraph"/>
+        <w:numPr>
+          <w:ilvl w:val="1"/>
+          <w:numId w:val="2"/>
+        </w:numPr>
+        <w:rPr>
+          <w:rFonts w:ascii="Verdana" w:hAnsi="Verdana"/>
+          <w:sz w:val="24"/>
+        </w:rPr>
+      </w:pPr>
+      <w:proofErr w:type="spellStart"/>
+      <w:r>
+        <w:rPr>
+          <w:rFonts w:ascii="Verdana" w:hAnsi="Verdana"/>
+          <w:sz w:val="24"/>
+        </w:rPr>
+        <w:t>MovementPauseEvent.cs</w:t>
+      </w:r>
+      <w:proofErr w:type="spellEnd"/>
+    </w:p>
+    <w:p>
+      <w:pPr>
+        <w:pStyle w:val="ListParagraph"/>
+        <w:numPr>
+          <w:ilvl w:val="1"/>
+          <w:numId w:val="2"/>
+        </w:numPr>
+        <w:rPr>
+          <w:rFonts w:ascii="Verdana" w:hAnsi="Verdana"/>
+          <w:sz w:val="24"/>
+        </w:rPr>
+      </w:pPr>
+      <w:proofErr w:type="spellStart"/>
+      <w:r>
+        <w:rPr>
+          <w:rFonts w:ascii="Verdana" w:hAnsi="Verdana"/>
+          <w:sz w:val="24"/>
+        </w:rPr>
+        <w:t>MultiTrigger.cs</w:t>
+      </w:r>
+      <w:proofErr w:type="spellEnd"/>
+    </w:p>
+    <w:p>
+      <w:pPr>
+        <w:pStyle w:val="ListParagraph"/>
+        <w:numPr>
+          <w:ilvl w:val="1"/>
+          <w:numId w:val="2"/>
+        </w:numPr>
+        <w:rPr>
+          <w:rFonts w:ascii="Verdana" w:hAnsi="Verdana"/>
+          <w:sz w:val="24"/>
+        </w:rPr>
+      </w:pPr>
+      <w:proofErr w:type="spellStart"/>
+      <w:r>
+        <w:rPr>
+          <w:rFonts w:ascii="Verdana" w:hAnsi="Verdana"/>
+          <w:sz w:val="24"/>
+        </w:rPr>
+        <w:t>Passable.cs</w:t>
+      </w:r>
+      <w:proofErr w:type="spellEnd"/>
+    </w:p>
+    <w:p>
+      <w:pPr>
+        <w:pStyle w:val="ListParagraph"/>
+        <w:numPr>
+          <w:ilvl w:val="1"/>
+          <w:numId w:val="2"/>
+        </w:numPr>
+        <w:rPr>
+          <w:rFonts w:ascii="Verdana" w:hAnsi="Verdana"/>
+          <w:sz w:val="24"/>
+        </w:rPr>
+      </w:pPr>
+      <w:proofErr w:type="spellStart"/>
+      <w:r>
+        <w:rPr>
+          <w:rFonts w:ascii="Verdana" w:hAnsi="Verdana"/>
+          <w:sz w:val="24"/>
+        </w:rPr>
+        <w:t>PilarRotate.cs</w:t>
+      </w:r>
+      <w:proofErr w:type="spellEnd"/>
+    </w:p>
+    <w:p>
+      <w:pPr>
+        <w:pStyle w:val="ListParagraph"/>
+        <w:numPr>
+          <w:ilvl w:val="1"/>
+          <w:numId w:val="2"/>
+        </w:numPr>
+        <w:rPr>
+          <w:rFonts w:ascii="Verdana" w:hAnsi="Verdana"/>
+          <w:sz w:val="24"/>
+        </w:rPr>
+      </w:pPr>
+      <w:proofErr w:type="spellStart"/>
+      <w:r>
+        <w:rPr>
+          <w:rFonts w:ascii="Verdana" w:hAnsi="Verdana"/>
+          <w:sz w:val="24"/>
+        </w:rPr>
+        <w:t>PillarMatch.cs</w:t>
+      </w:r>
+      <w:proofErr w:type="spellEnd"/>
+    </w:p>
+    <w:p>
+      <w:pPr>
+        <w:pStyle w:val="ListParagraph"/>
+        <w:numPr>
+          <w:ilvl w:val="1"/>
+          <w:numId w:val="2"/>
+        </w:numPr>
+        <w:rPr>
+          <w:rFonts w:ascii="Verdana" w:hAnsi="Verdana"/>
+          <w:sz w:val="24"/>
+        </w:rPr>
+      </w:pPr>
+      <w:proofErr w:type="spellStart"/>
+      <w:r>
+        <w:rPr>
+          <w:rFonts w:ascii="Verdana" w:hAnsi="Verdana"/>
+          <w:sz w:val="24"/>
+        </w:rPr>
+        <w:t>Player.cs</w:t>
+      </w:r>
+      <w:proofErr w:type="spellEnd"/>
+    </w:p>
+    <w:p>
+      <w:pPr>
+        <w:pStyle w:val="ListParagraph"/>
+        <w:numPr>
+          <w:ilvl w:val="1"/>
+          <w:numId w:val="2"/>
+        </w:numPr>
+        <w:rPr>
+          <w:rFonts w:ascii="Verdana" w:hAnsi="Verdana"/>
+          <w:sz w:val="24"/>
+        </w:rPr>
+      </w:pPr>
+      <w:proofErr w:type="spellStart"/>
+      <w:r>
+        <w:rPr>
+          <w:rFonts w:ascii="Verdana" w:hAnsi="Verdana"/>
+          <w:sz w:val="24"/>
+        </w:rPr>
+        <w:t>PlayerManager.cs</w:t>
+      </w:r>
+      <w:proofErr w:type="spellEnd"/>
+    </w:p>
+    <w:p>
+      <w:pPr>
+        <w:pStyle w:val="ListParagraph"/>
+        <w:numPr>
+          <w:ilvl w:val="1"/>
+          <w:numId w:val="2"/>
+        </w:numPr>
+        <w:rPr>
+          <w:rFonts w:ascii="Verdana" w:hAnsi="Verdana"/>
+          <w:sz w:val="24"/>
+        </w:rPr>
+      </w:pPr>
+      <w:proofErr w:type="spellStart"/>
+      <w:r>
+        <w:rPr>
+          <w:rFonts w:ascii="Verdana" w:hAnsi="Verdana"/>
+          <w:sz w:val="24"/>
+        </w:rPr>
+        <w:t>PressurePlate.cs</w:t>
+      </w:r>
+      <w:proofErr w:type="spellEnd"/>
+    </w:p>
+    <w:p>
+      <w:pPr>
+        <w:pStyle w:val="ListParagraph"/>
+        <w:numPr>
+          <w:ilvl w:val="1"/>
+          <w:numId w:val="2"/>
+        </w:numPr>
+        <w:rPr>
+          <w:rFonts w:ascii="Verdana" w:hAnsi="Verdana"/>
+          <w:sz w:val="24"/>
+        </w:rPr>
+      </w:pPr>
+      <w:proofErr w:type="spellStart"/>
+      <w:r>
+        <w:rPr>
+          <w:rFonts w:ascii="Verdana" w:hAnsi="Verdana"/>
+          <w:sz w:val="24"/>
+        </w:rPr>
+        <w:t>Rabbit.cs</w:t>
+      </w:r>
+      <w:proofErr w:type="spellEnd"/>
+    </w:p>
+    <w:p>
+      <w:pPr>
+        <w:pStyle w:val="ListParagraph"/>
+        <w:numPr>
+          <w:ilvl w:val="1"/>
+          <w:numId w:val="2"/>
+        </w:numPr>
+        <w:rPr>
+          <w:rFonts w:ascii="Verdana" w:hAnsi="Verdana"/>
+          <w:sz w:val="24"/>
+        </w:rPr>
+      </w:pPr>
+      <w:proofErr w:type="spellStart"/>
+      <w:r>
+        <w:rPr>
+          <w:rFonts w:ascii="Verdana" w:hAnsi="Verdana"/>
+          <w:sz w:val="24"/>
+        </w:rPr>
+        <w:t>RespawnFloor.cs</w:t>
+      </w:r>
+      <w:proofErr w:type="spellEnd"/>
+    </w:p>
+    <w:p>
+      <w:pPr>
+        <w:pStyle w:val="ListParagraph"/>
+        <w:numPr>
+          <w:ilvl w:val="1"/>
+          <w:numId w:val="2"/>
+        </w:numPr>
+        <w:rPr>
+          <w:rFonts w:ascii="Verdana" w:hAnsi="Verdana"/>
+          <w:sz w:val="24"/>
+        </w:rPr>
+      </w:pPr>
+      <w:proofErr w:type="spellStart"/>
       <w:r>
         <w:rPr>
           <w:rFonts w:ascii="Verdana" w:hAnsi="Verdana"/>
@@ -3097,832 +4690,1097 @@
         </w:rPr>
         <w:t>Rotation.cs</w:t>
       </w:r>
-    </w:p>
-    <w:p>
-      <w:pPr>
-        <w:pStyle w:val="ListParagraph"/>
-        <w:rPr>
-          <w:rFonts w:ascii="Verdana" w:hAnsi="Verdana"/>
-          <w:sz w:val="24"/>
-        </w:rPr>
-      </w:pPr>
-    </w:p>
-    <w:p>
-      <w:pPr>
-        <w:pStyle w:val="ListParagraph"/>
-        <w:numPr>
-          <w:ilvl w:val="0"/>
-          <w:numId w:val="2"/>
-        </w:numPr>
-        <w:rPr>
-          <w:rFonts w:ascii="Verdana" w:hAnsi="Verdana"/>
-          <w:sz w:val="24"/>
-        </w:rPr>
-      </w:pPr>
-      <w:r>
-        <w:rPr>
-          <w:rFonts w:ascii="Verdana" w:hAnsi="Verdana"/>
-          <w:sz w:val="24"/>
-        </w:rPr>
-        <w:t>Graphics file requirements</w:t>
-      </w:r>
-    </w:p>
-    <w:p>
-      <w:pPr>
-        <w:pStyle w:val="ListParagraph"/>
-        <w:numPr>
-          <w:ilvl w:val="1"/>
-          <w:numId w:val="2"/>
-        </w:numPr>
-        <w:rPr>
-          <w:rFonts w:ascii="Verdana" w:hAnsi="Verdana"/>
-          <w:sz w:val="24"/>
-        </w:rPr>
-      </w:pPr>
-      <w:r>
-        <w:rPr>
-          <w:rFonts w:ascii="Verdana" w:hAnsi="Verdana"/>
-          <w:sz w:val="24"/>
-        </w:rPr>
-        <w:t>File type:  .PNG</w:t>
-      </w:r>
-    </w:p>
-    <w:p>
-      <w:pPr>
-        <w:pStyle w:val="ListParagraph"/>
-        <w:numPr>
-          <w:ilvl w:val="1"/>
-          <w:numId w:val="2"/>
-        </w:numPr>
-        <w:rPr>
-          <w:rFonts w:ascii="Verdana" w:hAnsi="Verdana"/>
-          <w:sz w:val="24"/>
-        </w:rPr>
-      </w:pPr>
-      <w:r>
-        <w:rPr>
-          <w:rFonts w:ascii="Verdana" w:hAnsi="Verdana"/>
-          <w:sz w:val="24"/>
-        </w:rPr>
-        <w:lastRenderedPageBreak/>
-        <w:t>size:  tentative</w:t>
-      </w:r>
-    </w:p>
-    <w:p>
-      <w:pPr>
-        <w:pStyle w:val="ListParagraph"/>
-        <w:numPr>
-          <w:ilvl w:val="1"/>
-          <w:numId w:val="2"/>
-        </w:numPr>
-        <w:rPr>
-          <w:rFonts w:ascii="Verdana" w:hAnsi="Verdana"/>
-          <w:sz w:val="24"/>
-        </w:rPr>
-      </w:pPr>
-      <w:r>
-        <w:rPr>
-          <w:rFonts w:ascii="Verdana" w:hAnsi="Verdana"/>
-          <w:sz w:val="24"/>
-        </w:rPr>
-        <w:t>format:  tentative</w:t>
-      </w:r>
-    </w:p>
-    <w:p>
-      <w:pPr>
-        <w:pStyle w:val="ListParagraph"/>
-        <w:numPr>
-          <w:ilvl w:val="1"/>
-          <w:numId w:val="2"/>
-        </w:numPr>
-        <w:rPr>
-          <w:rFonts w:ascii="Verdana" w:hAnsi="Verdana"/>
-          <w:sz w:val="24"/>
-        </w:rPr>
-      </w:pPr>
-      <w:r>
-        <w:rPr>
-          <w:rFonts w:ascii="Verdana" w:hAnsi="Verdana"/>
-          <w:sz w:val="24"/>
-        </w:rPr>
-        <w:t>naming convention:</w:t>
-      </w:r>
-    </w:p>
-    <w:p>
-      <w:pPr>
-        <w:pStyle w:val="ListParagraph"/>
-        <w:numPr>
-          <w:ilvl w:val="2"/>
-          <w:numId w:val="2"/>
-        </w:numPr>
-        <w:rPr>
-          <w:rFonts w:ascii="Verdana" w:hAnsi="Verdana"/>
-          <w:sz w:val="24"/>
-        </w:rPr>
-      </w:pPr>
-      <w:r>
-        <w:rPr>
-          <w:rFonts w:ascii="Verdana" w:hAnsi="Verdana"/>
-          <w:sz w:val="24"/>
-        </w:rPr>
-        <w:t>Good:</w:t>
-      </w:r>
-    </w:p>
-    <w:p>
-      <w:pPr>
-        <w:pStyle w:val="ListParagraph"/>
-        <w:numPr>
-          <w:ilvl w:val="3"/>
-          <w:numId w:val="2"/>
-        </w:numPr>
-        <w:rPr>
-          <w:rFonts w:ascii="Verdana" w:hAnsi="Verdana"/>
-          <w:sz w:val="24"/>
-        </w:rPr>
-      </w:pPr>
-      <w:r>
-        <w:rPr>
-          <w:rFonts w:ascii="Verdana" w:hAnsi="Verdana"/>
-          <w:sz w:val="24"/>
-        </w:rPr>
-        <w:t>“HandyDandySprite.png”</w:t>
-      </w:r>
-    </w:p>
-    <w:p>
-      <w:pPr>
-        <w:pStyle w:val="ListParagraph"/>
-        <w:numPr>
-          <w:ilvl w:val="2"/>
-          <w:numId w:val="2"/>
-        </w:numPr>
-        <w:rPr>
-          <w:rFonts w:ascii="Verdana" w:hAnsi="Verdana"/>
-          <w:sz w:val="24"/>
-        </w:rPr>
-      </w:pPr>
-      <w:r>
-        <w:rPr>
-          <w:rFonts w:ascii="Verdana" w:hAnsi="Verdana"/>
-          <w:sz w:val="24"/>
-        </w:rPr>
-        <w:t>Bad:</w:t>
-      </w:r>
-    </w:p>
-    <w:p>
-      <w:pPr>
-        <w:pStyle w:val="ListParagraph"/>
-        <w:numPr>
-          <w:ilvl w:val="3"/>
-          <w:numId w:val="2"/>
-        </w:numPr>
-        <w:rPr>
-          <w:rFonts w:ascii="Verdana" w:hAnsi="Verdana"/>
-          <w:sz w:val="24"/>
-        </w:rPr>
-      </w:pPr>
-      <w:r>
-        <w:rPr>
-          <w:rFonts w:ascii="Verdana" w:hAnsi="Verdana"/>
-          <w:sz w:val="24"/>
-        </w:rPr>
-        <w:t>“Handy Dandy Sprite.png”</w:t>
-      </w:r>
-    </w:p>
-    <w:p>
-      <w:pPr>
-        <w:pStyle w:val="ListParagraph"/>
-        <w:ind w:left="2880"/>
-        <w:rPr>
-          <w:rFonts w:ascii="Verdana" w:hAnsi="Verdana"/>
-          <w:sz w:val="24"/>
-        </w:rPr>
-      </w:pPr>
-    </w:p>
-    <w:p>
-      <w:pPr>
-        <w:pStyle w:val="ListParagraph"/>
-        <w:numPr>
-          <w:ilvl w:val="0"/>
-          <w:numId w:val="2"/>
-        </w:numPr>
-        <w:rPr>
-          <w:rFonts w:ascii="Verdana" w:hAnsi="Verdana"/>
-          <w:sz w:val="24"/>
-        </w:rPr>
-      </w:pPr>
-      <w:r>
-        <w:rPr>
-          <w:rFonts w:ascii="Verdana" w:hAnsi="Verdana"/>
-          <w:sz w:val="24"/>
-        </w:rPr>
-        <w:t>Audio file requirements</w:t>
-      </w:r>
-    </w:p>
-    <w:p>
-      <w:pPr>
-        <w:pStyle w:val="ListParagraph"/>
-        <w:numPr>
-          <w:ilvl w:val="1"/>
-          <w:numId w:val="2"/>
-        </w:numPr>
-        <w:rPr>
-          <w:rFonts w:ascii="Verdana" w:hAnsi="Verdana"/>
-          <w:sz w:val="24"/>
-        </w:rPr>
-      </w:pPr>
-      <w:r>
-        <w:rPr>
-          <w:rFonts w:ascii="Verdana" w:hAnsi="Verdana"/>
-          <w:sz w:val="24"/>
-        </w:rPr>
-        <w:t>File type: mp3</w:t>
-      </w:r>
-    </w:p>
-    <w:p>
-      <w:pPr>
-        <w:pStyle w:val="ListParagraph"/>
-        <w:numPr>
-          <w:ilvl w:val="1"/>
-          <w:numId w:val="2"/>
-        </w:numPr>
-        <w:rPr>
-          <w:rFonts w:ascii="Verdana" w:hAnsi="Verdana"/>
-          <w:sz w:val="24"/>
-        </w:rPr>
-      </w:pPr>
-      <w:r>
-        <w:rPr>
-          <w:rFonts w:ascii="Verdana" w:hAnsi="Verdana"/>
-          <w:sz w:val="24"/>
-        </w:rPr>
-        <w:t>size:  tentative</w:t>
-      </w:r>
-    </w:p>
-    <w:p>
-      <w:pPr>
-        <w:pStyle w:val="ListParagraph"/>
-        <w:numPr>
-          <w:ilvl w:val="1"/>
-          <w:numId w:val="2"/>
-        </w:numPr>
-        <w:rPr>
-          <w:rFonts w:ascii="Verdana" w:hAnsi="Verdana"/>
-          <w:sz w:val="24"/>
-        </w:rPr>
-      </w:pPr>
-      <w:r>
-        <w:rPr>
-          <w:rFonts w:ascii="Verdana" w:hAnsi="Verdana"/>
-          <w:sz w:val="24"/>
-        </w:rPr>
-        <w:t>format:  tentative</w:t>
-      </w:r>
-    </w:p>
-    <w:p>
-      <w:pPr>
-        <w:pStyle w:val="ListParagraph"/>
-        <w:rPr>
-          <w:rFonts w:ascii="Verdana" w:hAnsi="Verdana"/>
-          <w:sz w:val="24"/>
-        </w:rPr>
-      </w:pPr>
-    </w:p>
-    <w:p>
-      <w:pPr>
-        <w:pStyle w:val="ListParagraph"/>
-        <w:numPr>
-          <w:ilvl w:val="0"/>
-          <w:numId w:val="2"/>
-        </w:numPr>
-        <w:rPr>
-          <w:rFonts w:ascii="Verdana" w:hAnsi="Verdana"/>
-          <w:sz w:val="24"/>
-        </w:rPr>
-      </w:pPr>
-      <w:r>
-        <w:rPr>
-          <w:rFonts w:ascii="Verdana" w:hAnsi="Verdana"/>
-          <w:sz w:val="24"/>
-        </w:rPr>
-        <w:t>Pipeline</w:t>
-      </w:r>
-    </w:p>
-    <w:p>
-      <w:pPr>
-        <w:pStyle w:val="ListParagraph"/>
-        <w:numPr>
-          <w:ilvl w:val="1"/>
-          <w:numId w:val="2"/>
-        </w:numPr>
-        <w:rPr>
-          <w:rFonts w:ascii="Verdana" w:hAnsi="Verdana"/>
-          <w:sz w:val="24"/>
-        </w:rPr>
-      </w:pPr>
-      <w:r>
-        <w:rPr>
-          <w:rFonts w:ascii="Verdana" w:hAnsi="Verdana"/>
-          <w:b/>
-          <w:sz w:val="24"/>
-        </w:rPr>
-        <w:t>Description</w:t>
-      </w:r>
-      <w:r>
-        <w:rPr>
-          <w:rFonts w:ascii="Verdana" w:hAnsi="Verdana"/>
-          <w:sz w:val="24"/>
-        </w:rPr>
-        <w:t xml:space="preserve"> – A rough description of how the script will overcome the task at hand.</w:t>
-      </w:r>
-    </w:p>
-    <w:p>
-      <w:pPr>
-        <w:pStyle w:val="ListParagraph"/>
-        <w:numPr>
-          <w:ilvl w:val="1"/>
-          <w:numId w:val="2"/>
-        </w:numPr>
-        <w:rPr>
-          <w:rFonts w:ascii="Verdana" w:hAnsi="Verdana"/>
-          <w:sz w:val="24"/>
-        </w:rPr>
-      </w:pPr>
-      <w:r>
-        <w:rPr>
-          <w:rFonts w:ascii="Verdana" w:hAnsi="Verdana"/>
-          <w:b/>
-          <w:sz w:val="24"/>
-        </w:rPr>
-        <w:t>Functional Decomposition</w:t>
-      </w:r>
-      <w:r>
-        <w:rPr>
-          <w:rFonts w:ascii="Verdana" w:hAnsi="Verdana"/>
-          <w:sz w:val="24"/>
-        </w:rPr>
-        <w:t xml:space="preserve"> – Decompose the problem into smaller, simpler problems.</w:t>
-      </w:r>
-    </w:p>
-    <w:p>
-      <w:pPr>
-        <w:pStyle w:val="ListParagraph"/>
-        <w:numPr>
-          <w:ilvl w:val="1"/>
-          <w:numId w:val="2"/>
-        </w:numPr>
-        <w:rPr>
-          <w:rFonts w:ascii="Verdana" w:hAnsi="Verdana"/>
-          <w:sz w:val="24"/>
-        </w:rPr>
-      </w:pPr>
-      <w:r>
-        <w:rPr>
-          <w:rFonts w:ascii="Verdana" w:hAnsi="Verdana"/>
-          <w:b/>
-          <w:sz w:val="24"/>
-        </w:rPr>
-        <w:t>Pseudocode</w:t>
-      </w:r>
-      <w:r>
-        <w:rPr>
-          <w:rFonts w:ascii="Verdana" w:hAnsi="Verdana"/>
-          <w:sz w:val="24"/>
-        </w:rPr>
-        <w:t xml:space="preserve"> – Rough outline of what the final code will be expected to perform.</w:t>
-      </w:r>
-    </w:p>
-    <w:p>
-      <w:pPr>
-        <w:pStyle w:val="ListParagraph"/>
-        <w:numPr>
-          <w:ilvl w:val="1"/>
-          <w:numId w:val="2"/>
-        </w:numPr>
-        <w:rPr>
-          <w:rFonts w:ascii="Verdana" w:hAnsi="Verdana"/>
-          <w:sz w:val="24"/>
-        </w:rPr>
-      </w:pPr>
-      <w:r>
-        <w:rPr>
-          <w:rFonts w:ascii="Verdana" w:hAnsi="Verdana"/>
-          <w:b/>
-          <w:sz w:val="24"/>
-        </w:rPr>
-        <w:t>Adding script to Repository.</w:t>
-      </w:r>
-    </w:p>
-    <w:p>
-      <w:pPr>
-        <w:pStyle w:val="ListParagraph"/>
-        <w:numPr>
-          <w:ilvl w:val="1"/>
-          <w:numId w:val="2"/>
-        </w:numPr>
-        <w:rPr>
-          <w:rFonts w:ascii="Verdana" w:hAnsi="Verdana"/>
-          <w:sz w:val="24"/>
-        </w:rPr>
-      </w:pPr>
-      <w:r>
-        <w:rPr>
-          <w:rFonts w:ascii="Verdana" w:hAnsi="Verdana"/>
-          <w:b/>
-          <w:sz w:val="24"/>
-        </w:rPr>
-        <w:t>Coding</w:t>
-      </w:r>
-      <w:r>
-        <w:rPr>
-          <w:rFonts w:ascii="Verdana" w:hAnsi="Verdana"/>
-          <w:sz w:val="24"/>
-        </w:rPr>
-        <w:t xml:space="preserve"> – Begin translating pseudocode into the C# scripting language, attempting to make a working script.</w:t>
-      </w:r>
-    </w:p>
-    <w:p>
-      <w:pPr>
-        <w:pStyle w:val="ListParagraph"/>
-        <w:numPr>
-          <w:ilvl w:val="1"/>
-          <w:numId w:val="2"/>
-        </w:numPr>
-        <w:rPr>
-          <w:rFonts w:ascii="Verdana" w:hAnsi="Verdana"/>
-          <w:sz w:val="24"/>
-        </w:rPr>
-      </w:pPr>
-      <w:r>
-        <w:rPr>
-          <w:rFonts w:ascii="Verdana" w:hAnsi="Verdana"/>
-          <w:b/>
-          <w:sz w:val="24"/>
-        </w:rPr>
-        <w:t>Commit changes to the script to the Repository</w:t>
-      </w:r>
-      <w:r>
-        <w:rPr>
-          <w:rFonts w:ascii="Verdana" w:hAnsi="Verdana"/>
-          <w:sz w:val="24"/>
-        </w:rPr>
-        <w:t>.</w:t>
-      </w:r>
-    </w:p>
-    <w:p>
-      <w:pPr>
-        <w:pStyle w:val="ListParagraph"/>
-        <w:numPr>
-          <w:ilvl w:val="1"/>
-          <w:numId w:val="2"/>
-        </w:numPr>
-        <w:rPr>
-          <w:rFonts w:ascii="Verdana" w:hAnsi="Verdana"/>
-          <w:sz w:val="24"/>
-        </w:rPr>
-      </w:pPr>
-      <w:r>
-        <w:rPr>
-          <w:rFonts w:ascii="Verdana" w:hAnsi="Verdana"/>
-          <w:b/>
-          <w:sz w:val="24"/>
-        </w:rPr>
-        <w:t>Testing</w:t>
-      </w:r>
-      <w:r>
-        <w:rPr>
-          <w:rFonts w:ascii="Verdana" w:hAnsi="Verdana"/>
-          <w:b/>
-          <w:sz w:val="24"/>
-        </w:rPr>
-        <w:t xml:space="preserve"> I</w:t>
-      </w:r>
-      <w:r>
-        <w:rPr>
-          <w:rFonts w:ascii="Verdana" w:hAnsi="Verdana"/>
-          <w:sz w:val="24"/>
-        </w:rPr>
-        <w:t xml:space="preserve"> – Begin </w:t>
-      </w:r>
-      <w:r>
-        <w:rPr>
-          <w:rFonts w:ascii="Verdana" w:hAnsi="Verdana"/>
-          <w:sz w:val="24"/>
-        </w:rPr>
-        <w:t>using</w:t>
-      </w:r>
-      <w:r>
-        <w:rPr>
-          <w:rFonts w:ascii="Verdana" w:hAnsi="Verdana"/>
-          <w:sz w:val="24"/>
-        </w:rPr>
-        <w:t xml:space="preserve"> the created script, testing for errors and bugs</w:t>
-      </w:r>
-      <w:r>
-        <w:rPr>
-          <w:rFonts w:ascii="Verdana" w:hAnsi="Verdana"/>
-          <w:sz w:val="24"/>
-        </w:rPr>
-        <w:t>, making note of edge cases</w:t>
-      </w:r>
-      <w:r>
-        <w:rPr>
-          <w:rFonts w:ascii="Verdana" w:hAnsi="Verdana"/>
-          <w:sz w:val="24"/>
-        </w:rPr>
-        <w:t>.</w:t>
-      </w:r>
-    </w:p>
-    <w:p>
-      <w:pPr>
-        <w:pStyle w:val="ListParagraph"/>
-        <w:numPr>
-          <w:ilvl w:val="1"/>
-          <w:numId w:val="2"/>
-        </w:numPr>
-        <w:rPr>
-          <w:rFonts w:ascii="Verdana" w:hAnsi="Verdana"/>
-          <w:b/>
-          <w:sz w:val="24"/>
-        </w:rPr>
-      </w:pPr>
-      <w:r>
-        <w:rPr>
-          <w:rFonts w:ascii="Verdana" w:hAnsi="Verdana"/>
-          <w:b/>
-          <w:sz w:val="24"/>
-        </w:rPr>
-        <w:t>Debugging</w:t>
-      </w:r>
-      <w:r>
-        <w:rPr>
-          <w:rFonts w:ascii="Verdana" w:hAnsi="Verdana"/>
-          <w:b/>
-          <w:sz w:val="24"/>
-        </w:rPr>
-        <w:t xml:space="preserve"> </w:t>
-      </w:r>
-      <w:r>
-        <w:rPr>
-          <w:rFonts w:ascii="Verdana" w:hAnsi="Verdana"/>
-          <w:sz w:val="24"/>
-        </w:rPr>
-        <w:t>– Fixing the errors and bugs found in the script.</w:t>
-      </w:r>
-    </w:p>
-    <w:p>
-      <w:pPr>
-        <w:pStyle w:val="ListParagraph"/>
-        <w:numPr>
-          <w:ilvl w:val="1"/>
-          <w:numId w:val="2"/>
-        </w:numPr>
-        <w:rPr>
-          <w:rFonts w:ascii="Verdana" w:hAnsi="Verdana"/>
-          <w:b/>
-          <w:sz w:val="24"/>
-        </w:rPr>
-      </w:pPr>
-      <w:r>
-        <w:rPr>
-          <w:rFonts w:ascii="Verdana" w:hAnsi="Verdana"/>
-          <w:b/>
-          <w:sz w:val="24"/>
-        </w:rPr>
-        <w:t xml:space="preserve">Testing II </w:t>
-      </w:r>
-      <w:r>
-        <w:rPr>
-          <w:rFonts w:ascii="Verdana" w:hAnsi="Verdana"/>
-          <w:sz w:val="24"/>
-        </w:rPr>
-        <w:t xml:space="preserve">– Test the changes made to the script, return to </w:t>
-      </w:r>
-      <w:r>
-        <w:rPr>
-          <w:rFonts w:ascii="Verdana" w:hAnsi="Verdana"/>
-          <w:i/>
-          <w:sz w:val="24"/>
-        </w:rPr>
-        <w:t>debugging</w:t>
-      </w:r>
-      <w:r>
-        <w:rPr>
-          <w:rFonts w:ascii="Verdana" w:hAnsi="Verdana"/>
-          <w:sz w:val="24"/>
-        </w:rPr>
-        <w:t xml:space="preserve"> stage if more errors/bugs occur.</w:t>
-      </w:r>
-    </w:p>
-    <w:p>
-      <w:pPr>
-        <w:pStyle w:val="ListParagraph"/>
-        <w:numPr>
-          <w:ilvl w:val="1"/>
-          <w:numId w:val="2"/>
-        </w:numPr>
-        <w:rPr>
-          <w:rFonts w:ascii="Verdana" w:hAnsi="Verdana"/>
-          <w:sz w:val="24"/>
-        </w:rPr>
-      </w:pPr>
-      <w:r>
-        <w:rPr>
-          <w:rFonts w:ascii="Verdana" w:hAnsi="Verdana"/>
-          <w:b/>
-          <w:sz w:val="24"/>
-        </w:rPr>
-        <w:t>Commit changes to the script to the Repository</w:t>
-      </w:r>
-      <w:r>
-        <w:rPr>
-          <w:rFonts w:ascii="Verdana" w:hAnsi="Verdana"/>
-          <w:sz w:val="24"/>
-        </w:rPr>
-        <w:t>.</w:t>
-      </w:r>
-    </w:p>
-    <w:p>
-      <w:pPr>
-        <w:pStyle w:val="ListParagraph"/>
-        <w:numPr>
-          <w:ilvl w:val="1"/>
-          <w:numId w:val="2"/>
-        </w:numPr>
-        <w:rPr>
-          <w:rFonts w:ascii="Verdana" w:hAnsi="Verdana"/>
-          <w:b/>
-          <w:sz w:val="24"/>
-        </w:rPr>
-      </w:pPr>
-      <w:r>
-        <w:rPr>
-          <w:rFonts w:ascii="Verdana" w:hAnsi="Verdana"/>
-          <w:b/>
-          <w:sz w:val="24"/>
-        </w:rPr>
-        <w:t>Revision</w:t>
-      </w:r>
-      <w:r>
-        <w:rPr>
-          <w:rFonts w:ascii="Verdana" w:hAnsi="Verdana"/>
-          <w:sz w:val="24"/>
-        </w:rPr>
-        <w:t xml:space="preserve"> – Cleaning up any inefficient/spaghetti code into refined/functional code snipets.</w:t>
-      </w:r>
-    </w:p>
-    <w:p>
-      <w:pPr>
-        <w:pStyle w:val="ListParagraph"/>
-        <w:numPr>
-          <w:ilvl w:val="1"/>
-          <w:numId w:val="2"/>
-        </w:numPr>
-        <w:rPr>
-          <w:rFonts w:ascii="Verdana" w:hAnsi="Verdana"/>
-          <w:b/>
-          <w:sz w:val="24"/>
-        </w:rPr>
-      </w:pPr>
-      <w:r>
-        <w:rPr>
-          <w:rFonts w:ascii="Verdana" w:hAnsi="Verdana"/>
-          <w:b/>
-          <w:sz w:val="24"/>
-        </w:rPr>
-        <w:t xml:space="preserve">Testing III – </w:t>
-      </w:r>
-      <w:r>
-        <w:rPr>
-          <w:rFonts w:ascii="Verdana" w:hAnsi="Verdana"/>
-          <w:sz w:val="24"/>
-        </w:rPr>
-        <w:t>Test the revisions made to the script.</w:t>
-      </w:r>
-    </w:p>
-    <w:p>
-      <w:pPr>
-        <w:pStyle w:val="ListParagraph"/>
-        <w:numPr>
-          <w:ilvl w:val="1"/>
-          <w:numId w:val="2"/>
-        </w:numPr>
-        <w:rPr>
-          <w:rFonts w:ascii="Verdana" w:hAnsi="Verdana"/>
-          <w:b/>
-          <w:sz w:val="24"/>
-        </w:rPr>
-      </w:pPr>
-      <w:r>
-        <w:rPr>
-          <w:rFonts w:ascii="Verdana" w:hAnsi="Verdana"/>
-          <w:b/>
-          <w:sz w:val="24"/>
-        </w:rPr>
-        <w:t>Debugging II</w:t>
-      </w:r>
-      <w:r>
-        <w:rPr>
-          <w:rFonts w:ascii="Verdana" w:hAnsi="Verdana"/>
-          <w:sz w:val="24"/>
-        </w:rPr>
-        <w:t xml:space="preserve"> – Fixing any errors/bugs made during revision.</w:t>
-      </w:r>
-    </w:p>
-    <w:p>
-      <w:pPr>
-        <w:pStyle w:val="ListParagraph"/>
-        <w:numPr>
-          <w:ilvl w:val="1"/>
-          <w:numId w:val="2"/>
-        </w:numPr>
-        <w:rPr>
-          <w:rFonts w:ascii="Verdana" w:hAnsi="Verdana"/>
-          <w:b/>
-          <w:sz w:val="24"/>
-        </w:rPr>
-      </w:pPr>
-      <w:r>
-        <w:rPr>
-          <w:rFonts w:ascii="Verdana" w:hAnsi="Verdana"/>
-          <w:b/>
-          <w:sz w:val="24"/>
-        </w:rPr>
-        <w:t xml:space="preserve">Testing IV – </w:t>
-      </w:r>
-      <w:r>
-        <w:rPr>
-          <w:rFonts w:ascii="Verdana" w:hAnsi="Verdana"/>
-          <w:sz w:val="24"/>
-        </w:rPr>
-        <w:t>Test fixes to the revised script.  Return to Debugging II if more errors/bugs occur.</w:t>
-      </w:r>
-    </w:p>
-    <w:p>
-      <w:pPr>
-        <w:pStyle w:val="ListParagraph"/>
-        <w:numPr>
-          <w:ilvl w:val="1"/>
-          <w:numId w:val="2"/>
-        </w:numPr>
-        <w:rPr>
-          <w:rFonts w:ascii="Verdana" w:hAnsi="Verdana"/>
-          <w:b/>
-          <w:sz w:val="24"/>
-        </w:rPr>
-      </w:pPr>
-      <w:r>
-        <w:rPr>
-          <w:rFonts w:ascii="Verdana" w:hAnsi="Verdana"/>
-          <w:b/>
-          <w:sz w:val="24"/>
-        </w:rPr>
-        <w:t>Documentation</w:t>
-      </w:r>
-      <w:r>
-        <w:rPr>
-          <w:rFonts w:ascii="Verdana" w:hAnsi="Verdana"/>
-          <w:b/>
-          <w:sz w:val="24"/>
-        </w:rPr>
-        <w:t xml:space="preserve"> </w:t>
-      </w:r>
-      <w:r>
-        <w:rPr>
-          <w:rFonts w:ascii="Verdana" w:hAnsi="Verdana"/>
-          <w:sz w:val="24"/>
-        </w:rPr>
-        <w:t>– Adding missing comments/documentation to any code blocks.</w:t>
-      </w:r>
-    </w:p>
-    <w:p>
-      <w:pPr>
-        <w:pStyle w:val="ListParagraph"/>
-        <w:numPr>
-          <w:ilvl w:val="1"/>
-          <w:numId w:val="2"/>
-        </w:numPr>
-        <w:rPr>
-          <w:rFonts w:ascii="Verdana" w:hAnsi="Verdana"/>
-          <w:sz w:val="24"/>
-        </w:rPr>
-      </w:pPr>
-      <w:r>
-        <w:rPr>
-          <w:rFonts w:ascii="Verdana" w:hAnsi="Verdana"/>
-          <w:b/>
-          <w:sz w:val="24"/>
-        </w:rPr>
-        <w:t>Commit changes to the script to the Repository</w:t>
-      </w:r>
-      <w:r>
-        <w:rPr>
-          <w:rFonts w:ascii="Verdana" w:hAnsi="Verdana"/>
-          <w:sz w:val="24"/>
-        </w:rPr>
-        <w:t>.</w:t>
+      <w:proofErr w:type="spellEnd"/>
+    </w:p>
+    <w:p>
+      <w:pPr>
+        <w:pStyle w:val="ListParagraph"/>
+        <w:numPr>
+          <w:ilvl w:val="1"/>
+          <w:numId w:val="2"/>
+        </w:numPr>
+        <w:rPr>
+          <w:rFonts w:ascii="Verdana" w:hAnsi="Verdana"/>
+          <w:sz w:val="24"/>
+        </w:rPr>
+      </w:pPr>
+      <w:proofErr w:type="spellStart"/>
+      <w:r>
+        <w:rPr>
+          <w:rFonts w:ascii="Verdana" w:hAnsi="Verdana"/>
+          <w:sz w:val="24"/>
+        </w:rPr>
+        <w:t>Singleton.cs</w:t>
+      </w:r>
+      <w:proofErr w:type="spellEnd"/>
+    </w:p>
+    <w:p>
+      <w:pPr>
+        <w:pStyle w:val="ListParagraph"/>
+        <w:numPr>
+          <w:ilvl w:val="1"/>
+          <w:numId w:val="2"/>
+        </w:numPr>
+        <w:rPr>
+          <w:rFonts w:ascii="Verdana" w:hAnsi="Verdana"/>
+          <w:sz w:val="24"/>
+        </w:rPr>
+      </w:pPr>
+      <w:proofErr w:type="spellStart"/>
+      <w:r>
+        <w:rPr>
+          <w:rFonts w:ascii="Verdana" w:hAnsi="Verdana"/>
+          <w:sz w:val="24"/>
+        </w:rPr>
+        <w:t>Slant.cs</w:t>
+      </w:r>
+      <w:proofErr w:type="spellEnd"/>
+    </w:p>
+    <w:p>
+      <w:pPr>
+        <w:pStyle w:val="ListParagraph"/>
+        <w:numPr>
+          <w:ilvl w:val="1"/>
+          <w:numId w:val="2"/>
+        </w:numPr>
+        <w:rPr>
+          <w:rFonts w:ascii="Verdana" w:hAnsi="Verdana"/>
+          <w:sz w:val="24"/>
+        </w:rPr>
+      </w:pPr>
+      <w:proofErr w:type="spellStart"/>
+      <w:r>
+        <w:rPr>
+          <w:rFonts w:ascii="Verdana" w:hAnsi="Verdana"/>
+          <w:sz w:val="24"/>
+        </w:rPr>
+        <w:t>SnakeRattleLoop.cs</w:t>
+      </w:r>
+      <w:proofErr w:type="spellEnd"/>
+    </w:p>
+    <w:p>
+      <w:pPr>
+        <w:pStyle w:val="ListParagraph"/>
+        <w:numPr>
+          <w:ilvl w:val="1"/>
+          <w:numId w:val="2"/>
+        </w:numPr>
+        <w:rPr>
+          <w:rFonts w:ascii="Verdana" w:hAnsi="Verdana"/>
+          <w:sz w:val="24"/>
+        </w:rPr>
+      </w:pPr>
+      <w:proofErr w:type="spellStart"/>
+      <w:r>
+        <w:rPr>
+          <w:rFonts w:ascii="Verdana" w:hAnsi="Verdana"/>
+          <w:sz w:val="24"/>
+        </w:rPr>
+        <w:t>SoundArray.cs</w:t>
+      </w:r>
+      <w:proofErr w:type="spellEnd"/>
+    </w:p>
+    <w:p>
+      <w:pPr>
+        <w:pStyle w:val="ListParagraph"/>
+        <w:numPr>
+          <w:ilvl w:val="1"/>
+          <w:numId w:val="2"/>
+        </w:numPr>
+        <w:rPr>
+          <w:rFonts w:ascii="Verdana" w:hAnsi="Verdana"/>
+          <w:sz w:val="24"/>
+        </w:rPr>
+      </w:pPr>
+      <w:proofErr w:type="spellStart"/>
+      <w:r>
+        <w:rPr>
+          <w:rFonts w:ascii="Verdana" w:hAnsi="Verdana"/>
+          <w:sz w:val="24"/>
+        </w:rPr>
+        <w:t>SoundDelay.cs</w:t>
+      </w:r>
+      <w:proofErr w:type="spellEnd"/>
+    </w:p>
+    <w:p>
+      <w:pPr>
+        <w:pStyle w:val="ListParagraph"/>
+        <w:numPr>
+          <w:ilvl w:val="1"/>
+          <w:numId w:val="2"/>
+        </w:numPr>
+        <w:rPr>
+          <w:rFonts w:ascii="Verdana" w:hAnsi="Verdana"/>
+          <w:sz w:val="24"/>
+        </w:rPr>
+      </w:pPr>
+      <w:proofErr w:type="spellStart"/>
+      <w:r>
+        <w:rPr>
+          <w:rFonts w:ascii="Verdana" w:hAnsi="Verdana"/>
+          <w:sz w:val="24"/>
+        </w:rPr>
+        <w:t>SoundLocation.cs</w:t>
+      </w:r>
+      <w:proofErr w:type="spellEnd"/>
+    </w:p>
+    <w:p>
+      <w:pPr>
+        <w:pStyle w:val="ListParagraph"/>
+        <w:numPr>
+          <w:ilvl w:val="1"/>
+          <w:numId w:val="2"/>
+        </w:numPr>
+        <w:rPr>
+          <w:rFonts w:ascii="Verdana" w:hAnsi="Verdana"/>
+          <w:sz w:val="24"/>
+        </w:rPr>
+      </w:pPr>
+      <w:proofErr w:type="spellStart"/>
+      <w:r>
+        <w:rPr>
+          <w:rFonts w:ascii="Verdana" w:hAnsi="Verdana"/>
+          <w:sz w:val="24"/>
+        </w:rPr>
+        <w:t>SoundTest.cs</w:t>
+      </w:r>
+      <w:proofErr w:type="spellEnd"/>
+    </w:p>
+    <w:p>
+      <w:pPr>
+        <w:pStyle w:val="ListParagraph"/>
+        <w:numPr>
+          <w:ilvl w:val="1"/>
+          <w:numId w:val="2"/>
+        </w:numPr>
+        <w:rPr>
+          <w:rFonts w:ascii="Verdana" w:hAnsi="Verdana"/>
+          <w:sz w:val="24"/>
+        </w:rPr>
+      </w:pPr>
+      <w:proofErr w:type="spellStart"/>
+      <w:r>
+        <w:rPr>
+          <w:rFonts w:ascii="Verdana" w:hAnsi="Verdana"/>
+          <w:sz w:val="24"/>
+        </w:rPr>
+        <w:t>Spawner.cs</w:t>
+      </w:r>
+      <w:proofErr w:type="spellEnd"/>
+    </w:p>
+    <w:p>
+      <w:pPr>
+        <w:pStyle w:val="ListParagraph"/>
+        <w:numPr>
+          <w:ilvl w:val="1"/>
+          <w:numId w:val="2"/>
+        </w:numPr>
+        <w:rPr>
+          <w:rFonts w:ascii="Verdana" w:hAnsi="Verdana"/>
+          <w:sz w:val="24"/>
+        </w:rPr>
+      </w:pPr>
+      <w:proofErr w:type="spellStart"/>
+      <w:r>
+        <w:rPr>
+          <w:rFonts w:ascii="Verdana" w:hAnsi="Verdana"/>
+          <w:sz w:val="24"/>
+        </w:rPr>
+        <w:t>Tag.cs</w:t>
+      </w:r>
+      <w:proofErr w:type="spellEnd"/>
+    </w:p>
+    <w:p>
+      <w:pPr>
+        <w:pStyle w:val="ListParagraph"/>
+        <w:numPr>
+          <w:ilvl w:val="1"/>
+          <w:numId w:val="2"/>
+        </w:numPr>
+        <w:rPr>
+          <w:rFonts w:ascii="Verdana" w:hAnsi="Verdana"/>
+          <w:sz w:val="24"/>
+        </w:rPr>
+      </w:pPr>
+      <w:r>
+        <w:rPr>
+          <w:rFonts w:ascii="Verdana" w:hAnsi="Verdana"/>
+          <w:sz w:val="24"/>
+        </w:rPr>
+        <w:t>ThirdPersonCamera.cs</w:t>
+      </w:r>
+    </w:p>
+    <w:p>
+      <w:pPr>
+        <w:pStyle w:val="ListParagraph"/>
+        <w:numPr>
+          <w:ilvl w:val="1"/>
+          <w:numId w:val="2"/>
+        </w:numPr>
+        <w:rPr>
+          <w:rFonts w:ascii="Verdana" w:hAnsi="Verdana"/>
+          <w:sz w:val="24"/>
+        </w:rPr>
+      </w:pPr>
+      <w:proofErr w:type="spellStart"/>
+      <w:r>
+        <w:rPr>
+          <w:rFonts w:ascii="Verdana" w:hAnsi="Verdana"/>
+          <w:sz w:val="24"/>
+        </w:rPr>
+        <w:t>Timer.cs</w:t>
       </w:r>
       <w:bookmarkStart w:id="0" w:name="_GoBack"/>
       <w:bookmarkEnd w:id="0"/>
+      <w:proofErr w:type="spellEnd"/>
+      <w:r>
+        <w:rPr>
+          <w:rFonts w:ascii="Verdana" w:hAnsi="Verdana"/>
+          <w:sz w:val="24"/>
+        </w:rPr>
+        <w:br/>
+      </w:r>
+    </w:p>
+    <w:p>
+      <w:pPr>
+        <w:pStyle w:val="ListParagraph"/>
+        <w:numPr>
+          <w:ilvl w:val="0"/>
+          <w:numId w:val="2"/>
+        </w:numPr>
+        <w:rPr>
+          <w:rFonts w:ascii="Verdana" w:hAnsi="Verdana"/>
+          <w:sz w:val="24"/>
+        </w:rPr>
+      </w:pPr>
+      <w:r>
+        <w:rPr>
+          <w:rFonts w:ascii="Verdana" w:hAnsi="Verdana"/>
+          <w:sz w:val="24"/>
+        </w:rPr>
+        <w:t>Graphics file requirements</w:t>
+      </w:r>
+    </w:p>
+    <w:p>
+      <w:pPr>
+        <w:pStyle w:val="ListParagraph"/>
+        <w:numPr>
+          <w:ilvl w:val="1"/>
+          <w:numId w:val="2"/>
+        </w:numPr>
+        <w:rPr>
+          <w:rFonts w:ascii="Verdana" w:hAnsi="Verdana"/>
+          <w:sz w:val="24"/>
+        </w:rPr>
+      </w:pPr>
+      <w:r>
+        <w:rPr>
+          <w:rFonts w:ascii="Verdana" w:hAnsi="Verdana"/>
+          <w:sz w:val="24"/>
+        </w:rPr>
+        <w:t>File type:  .PNG</w:t>
+      </w:r>
+    </w:p>
+    <w:p>
+      <w:pPr>
+        <w:pStyle w:val="ListParagraph"/>
+        <w:numPr>
+          <w:ilvl w:val="1"/>
+          <w:numId w:val="2"/>
+        </w:numPr>
+        <w:rPr>
+          <w:rFonts w:ascii="Verdana" w:hAnsi="Verdana"/>
+          <w:sz w:val="24"/>
+        </w:rPr>
+      </w:pPr>
+      <w:r>
+        <w:rPr>
+          <w:rFonts w:ascii="Verdana" w:hAnsi="Verdana"/>
+          <w:sz w:val="24"/>
+        </w:rPr>
+        <w:t>size:  tentative</w:t>
+      </w:r>
+    </w:p>
+    <w:p>
+      <w:pPr>
+        <w:pStyle w:val="ListParagraph"/>
+        <w:numPr>
+          <w:ilvl w:val="1"/>
+          <w:numId w:val="2"/>
+        </w:numPr>
+        <w:rPr>
+          <w:rFonts w:ascii="Verdana" w:hAnsi="Verdana"/>
+          <w:sz w:val="24"/>
+        </w:rPr>
+      </w:pPr>
+      <w:r>
+        <w:rPr>
+          <w:rFonts w:ascii="Verdana" w:hAnsi="Verdana"/>
+          <w:sz w:val="24"/>
+        </w:rPr>
+        <w:t>format:  tentative</w:t>
+      </w:r>
+    </w:p>
+    <w:p>
+      <w:pPr>
+        <w:pStyle w:val="ListParagraph"/>
+        <w:numPr>
+          <w:ilvl w:val="1"/>
+          <w:numId w:val="2"/>
+        </w:numPr>
+        <w:rPr>
+          <w:rFonts w:ascii="Verdana" w:hAnsi="Verdana"/>
+          <w:sz w:val="24"/>
+        </w:rPr>
+      </w:pPr>
+      <w:r>
+        <w:rPr>
+          <w:rFonts w:ascii="Verdana" w:hAnsi="Verdana"/>
+          <w:sz w:val="24"/>
+        </w:rPr>
+        <w:t>naming convention:</w:t>
+      </w:r>
+    </w:p>
+    <w:p>
+      <w:pPr>
+        <w:pStyle w:val="ListParagraph"/>
+        <w:numPr>
+          <w:ilvl w:val="2"/>
+          <w:numId w:val="2"/>
+        </w:numPr>
+        <w:rPr>
+          <w:rFonts w:ascii="Verdana" w:hAnsi="Verdana"/>
+          <w:sz w:val="24"/>
+        </w:rPr>
+      </w:pPr>
+      <w:r>
+        <w:rPr>
+          <w:rFonts w:ascii="Verdana" w:hAnsi="Verdana"/>
+          <w:sz w:val="24"/>
+        </w:rPr>
+        <w:t>Good:</w:t>
+      </w:r>
+    </w:p>
+    <w:p>
+      <w:pPr>
+        <w:pStyle w:val="ListParagraph"/>
+        <w:numPr>
+          <w:ilvl w:val="3"/>
+          <w:numId w:val="2"/>
+        </w:numPr>
+        <w:rPr>
+          <w:rFonts w:ascii="Verdana" w:hAnsi="Verdana"/>
+          <w:sz w:val="24"/>
+        </w:rPr>
+      </w:pPr>
+      <w:r>
+        <w:rPr>
+          <w:rFonts w:ascii="Verdana" w:hAnsi="Verdana"/>
+          <w:sz w:val="24"/>
+        </w:rPr>
+        <w:t>“HandyDandySprite.png”</w:t>
+      </w:r>
+    </w:p>
+    <w:p>
+      <w:pPr>
+        <w:pStyle w:val="ListParagraph"/>
+        <w:numPr>
+          <w:ilvl w:val="2"/>
+          <w:numId w:val="2"/>
+        </w:numPr>
+        <w:rPr>
+          <w:rFonts w:ascii="Verdana" w:hAnsi="Verdana"/>
+          <w:sz w:val="24"/>
+        </w:rPr>
+      </w:pPr>
+      <w:r>
+        <w:rPr>
+          <w:rFonts w:ascii="Verdana" w:hAnsi="Verdana"/>
+          <w:sz w:val="24"/>
+        </w:rPr>
+        <w:t>Bad:</w:t>
+      </w:r>
+    </w:p>
+    <w:p>
+      <w:pPr>
+        <w:pStyle w:val="ListParagraph"/>
+        <w:numPr>
+          <w:ilvl w:val="3"/>
+          <w:numId w:val="2"/>
+        </w:numPr>
+        <w:rPr>
+          <w:rFonts w:ascii="Verdana" w:hAnsi="Verdana"/>
+          <w:sz w:val="24"/>
+        </w:rPr>
+      </w:pPr>
+      <w:r>
+        <w:rPr>
+          <w:rFonts w:ascii="Verdana" w:hAnsi="Verdana"/>
+          <w:sz w:val="24"/>
+        </w:rPr>
+        <w:t>“Handy Dandy Sprite.png”</w:t>
+      </w:r>
+    </w:p>
+    <w:p>
+      <w:pPr>
+        <w:pStyle w:val="ListParagraph"/>
+        <w:ind w:left="2880"/>
+        <w:rPr>
+          <w:rFonts w:ascii="Verdana" w:hAnsi="Verdana"/>
+          <w:sz w:val="24"/>
+        </w:rPr>
+      </w:pPr>
+    </w:p>
+    <w:p>
+      <w:pPr>
+        <w:pStyle w:val="ListParagraph"/>
+        <w:numPr>
+          <w:ilvl w:val="0"/>
+          <w:numId w:val="2"/>
+        </w:numPr>
+        <w:rPr>
+          <w:rFonts w:ascii="Verdana" w:hAnsi="Verdana"/>
+          <w:sz w:val="24"/>
+        </w:rPr>
+      </w:pPr>
+      <w:r>
+        <w:rPr>
+          <w:rFonts w:ascii="Verdana" w:hAnsi="Verdana"/>
+          <w:sz w:val="24"/>
+        </w:rPr>
+        <w:t>Audio file requirements</w:t>
+      </w:r>
+    </w:p>
+    <w:p>
+      <w:pPr>
+        <w:pStyle w:val="ListParagraph"/>
+        <w:numPr>
+          <w:ilvl w:val="1"/>
+          <w:numId w:val="2"/>
+        </w:numPr>
+        <w:rPr>
+          <w:rFonts w:ascii="Verdana" w:hAnsi="Verdana"/>
+          <w:sz w:val="24"/>
+        </w:rPr>
+      </w:pPr>
+      <w:r>
+        <w:rPr>
+          <w:rFonts w:ascii="Verdana" w:hAnsi="Verdana"/>
+          <w:sz w:val="24"/>
+        </w:rPr>
+        <w:t>File type: mp3</w:t>
+      </w:r>
+    </w:p>
+    <w:p>
+      <w:pPr>
+        <w:pStyle w:val="ListParagraph"/>
+        <w:numPr>
+          <w:ilvl w:val="1"/>
+          <w:numId w:val="2"/>
+        </w:numPr>
+        <w:rPr>
+          <w:rFonts w:ascii="Verdana" w:hAnsi="Verdana"/>
+          <w:sz w:val="24"/>
+        </w:rPr>
+      </w:pPr>
+      <w:r>
+        <w:rPr>
+          <w:rFonts w:ascii="Verdana" w:hAnsi="Verdana"/>
+          <w:sz w:val="24"/>
+        </w:rPr>
+        <w:t>size:  tentative</w:t>
+      </w:r>
+    </w:p>
+    <w:p>
+      <w:pPr>
+        <w:pStyle w:val="ListParagraph"/>
+        <w:numPr>
+          <w:ilvl w:val="1"/>
+          <w:numId w:val="2"/>
+        </w:numPr>
+        <w:rPr>
+          <w:rFonts w:ascii="Verdana" w:hAnsi="Verdana"/>
+          <w:sz w:val="24"/>
+        </w:rPr>
+      </w:pPr>
+      <w:r>
+        <w:rPr>
+          <w:rFonts w:ascii="Verdana" w:hAnsi="Verdana"/>
+          <w:sz w:val="24"/>
+        </w:rPr>
+        <w:t>format:  tentative</w:t>
+      </w:r>
+    </w:p>
+    <w:p>
+      <w:pPr>
+        <w:pStyle w:val="ListParagraph"/>
+        <w:rPr>
+          <w:rFonts w:ascii="Verdana" w:hAnsi="Verdana"/>
+          <w:sz w:val="24"/>
+        </w:rPr>
+      </w:pPr>
+    </w:p>
+    <w:p>
+      <w:pPr>
+        <w:pStyle w:val="ListParagraph"/>
+        <w:numPr>
+          <w:ilvl w:val="0"/>
+          <w:numId w:val="2"/>
+        </w:numPr>
+        <w:rPr>
+          <w:rFonts w:ascii="Verdana" w:hAnsi="Verdana"/>
+          <w:sz w:val="24"/>
+        </w:rPr>
+      </w:pPr>
+      <w:r>
+        <w:rPr>
+          <w:rFonts w:ascii="Verdana" w:hAnsi="Verdana"/>
+          <w:sz w:val="24"/>
+        </w:rPr>
+        <w:t>Pipeline</w:t>
+      </w:r>
+    </w:p>
+    <w:p>
+      <w:pPr>
+        <w:pStyle w:val="ListParagraph"/>
+        <w:numPr>
+          <w:ilvl w:val="1"/>
+          <w:numId w:val="2"/>
+        </w:numPr>
+        <w:rPr>
+          <w:rFonts w:ascii="Verdana" w:hAnsi="Verdana"/>
+          <w:sz w:val="24"/>
+        </w:rPr>
+      </w:pPr>
+      <w:r>
+        <w:rPr>
+          <w:rFonts w:ascii="Verdana" w:hAnsi="Verdana"/>
+          <w:b/>
+          <w:sz w:val="24"/>
+        </w:rPr>
+        <w:lastRenderedPageBreak/>
+        <w:t>Description</w:t>
+      </w:r>
+      <w:r>
+        <w:rPr>
+          <w:rFonts w:ascii="Verdana" w:hAnsi="Verdana"/>
+          <w:sz w:val="24"/>
+        </w:rPr>
+        <w:t xml:space="preserve"> – A rough description of how the script will overcome the task at hand.</w:t>
+      </w:r>
+    </w:p>
+    <w:p>
+      <w:pPr>
+        <w:pStyle w:val="ListParagraph"/>
+        <w:numPr>
+          <w:ilvl w:val="1"/>
+          <w:numId w:val="2"/>
+        </w:numPr>
+        <w:rPr>
+          <w:rFonts w:ascii="Verdana" w:hAnsi="Verdana"/>
+          <w:sz w:val="24"/>
+        </w:rPr>
+      </w:pPr>
+      <w:r>
+        <w:rPr>
+          <w:rFonts w:ascii="Verdana" w:hAnsi="Verdana"/>
+          <w:b/>
+          <w:sz w:val="24"/>
+        </w:rPr>
+        <w:t>Functional Decomposition</w:t>
+      </w:r>
+      <w:r>
+        <w:rPr>
+          <w:rFonts w:ascii="Verdana" w:hAnsi="Verdana"/>
+          <w:sz w:val="24"/>
+        </w:rPr>
+        <w:t xml:space="preserve"> – Decompose the problem into smaller, simpler problems.</w:t>
+      </w:r>
+    </w:p>
+    <w:p>
+      <w:pPr>
+        <w:pStyle w:val="ListParagraph"/>
+        <w:numPr>
+          <w:ilvl w:val="1"/>
+          <w:numId w:val="2"/>
+        </w:numPr>
+        <w:rPr>
+          <w:rFonts w:ascii="Verdana" w:hAnsi="Verdana"/>
+          <w:sz w:val="24"/>
+        </w:rPr>
+      </w:pPr>
+      <w:r>
+        <w:rPr>
+          <w:rFonts w:ascii="Verdana" w:hAnsi="Verdana"/>
+          <w:b/>
+          <w:sz w:val="24"/>
+        </w:rPr>
+        <w:t>Pseudocode</w:t>
+      </w:r>
+      <w:r>
+        <w:rPr>
+          <w:rFonts w:ascii="Verdana" w:hAnsi="Verdana"/>
+          <w:sz w:val="24"/>
+        </w:rPr>
+        <w:t xml:space="preserve"> – Rough outline of what the final code will be expected to perform.</w:t>
+      </w:r>
+    </w:p>
+    <w:p>
+      <w:pPr>
+        <w:pStyle w:val="ListParagraph"/>
+        <w:numPr>
+          <w:ilvl w:val="1"/>
+          <w:numId w:val="2"/>
+        </w:numPr>
+        <w:rPr>
+          <w:rFonts w:ascii="Verdana" w:hAnsi="Verdana"/>
+          <w:sz w:val="24"/>
+        </w:rPr>
+      </w:pPr>
+      <w:r>
+        <w:rPr>
+          <w:rFonts w:ascii="Verdana" w:hAnsi="Verdana"/>
+          <w:b/>
+          <w:sz w:val="24"/>
+        </w:rPr>
+        <w:t>Adding script to Repository.</w:t>
+      </w:r>
+    </w:p>
+    <w:p>
+      <w:pPr>
+        <w:pStyle w:val="ListParagraph"/>
+        <w:numPr>
+          <w:ilvl w:val="1"/>
+          <w:numId w:val="2"/>
+        </w:numPr>
+        <w:rPr>
+          <w:rFonts w:ascii="Verdana" w:hAnsi="Verdana"/>
+          <w:sz w:val="24"/>
+        </w:rPr>
+      </w:pPr>
+      <w:r>
+        <w:rPr>
+          <w:rFonts w:ascii="Verdana" w:hAnsi="Verdana"/>
+          <w:b/>
+          <w:sz w:val="24"/>
+        </w:rPr>
+        <w:t>Coding</w:t>
+      </w:r>
+      <w:r>
+        <w:rPr>
+          <w:rFonts w:ascii="Verdana" w:hAnsi="Verdana"/>
+          <w:sz w:val="24"/>
+        </w:rPr>
+        <w:t xml:space="preserve"> – Begin translating pseudocode into the C# scripting language, attempting to make a working script.</w:t>
+      </w:r>
+    </w:p>
+    <w:p>
+      <w:pPr>
+        <w:pStyle w:val="ListParagraph"/>
+        <w:numPr>
+          <w:ilvl w:val="1"/>
+          <w:numId w:val="2"/>
+        </w:numPr>
+        <w:rPr>
+          <w:rFonts w:ascii="Verdana" w:hAnsi="Verdana"/>
+          <w:sz w:val="24"/>
+        </w:rPr>
+      </w:pPr>
+      <w:r>
+        <w:rPr>
+          <w:rFonts w:ascii="Verdana" w:hAnsi="Verdana"/>
+          <w:b/>
+          <w:sz w:val="24"/>
+        </w:rPr>
+        <w:t>Commit changes to the script to the Repository</w:t>
+      </w:r>
+      <w:r>
+        <w:rPr>
+          <w:rFonts w:ascii="Verdana" w:hAnsi="Verdana"/>
+          <w:sz w:val="24"/>
+        </w:rPr>
+        <w:t>.</w:t>
+      </w:r>
+    </w:p>
+    <w:p>
+      <w:pPr>
+        <w:pStyle w:val="ListParagraph"/>
+        <w:numPr>
+          <w:ilvl w:val="1"/>
+          <w:numId w:val="2"/>
+        </w:numPr>
+        <w:rPr>
+          <w:rFonts w:ascii="Verdana" w:hAnsi="Verdana"/>
+          <w:sz w:val="24"/>
+        </w:rPr>
+      </w:pPr>
+      <w:r>
+        <w:rPr>
+          <w:rFonts w:ascii="Verdana" w:hAnsi="Verdana"/>
+          <w:b/>
+          <w:sz w:val="24"/>
+        </w:rPr>
+        <w:t>Testing</w:t>
+      </w:r>
+      <w:r>
+        <w:rPr>
+          <w:rFonts w:ascii="Verdana" w:hAnsi="Verdana"/>
+          <w:b/>
+          <w:sz w:val="24"/>
+        </w:rPr>
+        <w:t xml:space="preserve"> </w:t>
+      </w:r>
+      <w:proofErr w:type="gramStart"/>
+      <w:r>
+        <w:rPr>
+          <w:rFonts w:ascii="Verdana" w:hAnsi="Verdana"/>
+          <w:b/>
+          <w:sz w:val="24"/>
+        </w:rPr>
+        <w:t>I</w:t>
+      </w:r>
+      <w:proofErr w:type="gramEnd"/>
+      <w:r>
+        <w:rPr>
+          <w:rFonts w:ascii="Verdana" w:hAnsi="Verdana"/>
+          <w:sz w:val="24"/>
+        </w:rPr>
+        <w:t xml:space="preserve"> – Begin </w:t>
+      </w:r>
+      <w:r>
+        <w:rPr>
+          <w:rFonts w:ascii="Verdana" w:hAnsi="Verdana"/>
+          <w:sz w:val="24"/>
+        </w:rPr>
+        <w:t>using</w:t>
+      </w:r>
+      <w:r>
+        <w:rPr>
+          <w:rFonts w:ascii="Verdana" w:hAnsi="Verdana"/>
+          <w:sz w:val="24"/>
+        </w:rPr>
+        <w:t xml:space="preserve"> the created script, testing for errors and bugs</w:t>
+      </w:r>
+      <w:r>
+        <w:rPr>
+          <w:rFonts w:ascii="Verdana" w:hAnsi="Verdana"/>
+          <w:sz w:val="24"/>
+        </w:rPr>
+        <w:t>, making note of edge cases</w:t>
+      </w:r>
+      <w:r>
+        <w:rPr>
+          <w:rFonts w:ascii="Verdana" w:hAnsi="Verdana"/>
+          <w:sz w:val="24"/>
+        </w:rPr>
+        <w:t>.</w:t>
+      </w:r>
+    </w:p>
+    <w:p>
+      <w:pPr>
+        <w:pStyle w:val="ListParagraph"/>
+        <w:numPr>
+          <w:ilvl w:val="1"/>
+          <w:numId w:val="2"/>
+        </w:numPr>
+        <w:rPr>
+          <w:rFonts w:ascii="Verdana" w:hAnsi="Verdana"/>
+          <w:b/>
+          <w:sz w:val="24"/>
+        </w:rPr>
+      </w:pPr>
+      <w:r>
+        <w:rPr>
+          <w:rFonts w:ascii="Verdana" w:hAnsi="Verdana"/>
+          <w:b/>
+          <w:sz w:val="24"/>
+        </w:rPr>
+        <w:t>Debugging</w:t>
+      </w:r>
+      <w:r>
+        <w:rPr>
+          <w:rFonts w:ascii="Verdana" w:hAnsi="Verdana"/>
+          <w:b/>
+          <w:sz w:val="24"/>
+        </w:rPr>
+        <w:t xml:space="preserve"> </w:t>
+      </w:r>
+      <w:r>
+        <w:rPr>
+          <w:rFonts w:ascii="Verdana" w:hAnsi="Verdana"/>
+          <w:sz w:val="24"/>
+        </w:rPr>
+        <w:t>– Fixing the errors and bugs found in the script.</w:t>
+      </w:r>
+    </w:p>
+    <w:p>
+      <w:pPr>
+        <w:pStyle w:val="ListParagraph"/>
+        <w:numPr>
+          <w:ilvl w:val="1"/>
+          <w:numId w:val="2"/>
+        </w:numPr>
+        <w:rPr>
+          <w:rFonts w:ascii="Verdana" w:hAnsi="Verdana"/>
+          <w:b/>
+          <w:sz w:val="24"/>
+        </w:rPr>
+      </w:pPr>
+      <w:r>
+        <w:rPr>
+          <w:rFonts w:ascii="Verdana" w:hAnsi="Verdana"/>
+          <w:b/>
+          <w:sz w:val="24"/>
+        </w:rPr>
+        <w:t xml:space="preserve">Testing II </w:t>
+      </w:r>
+      <w:r>
+        <w:rPr>
+          <w:rFonts w:ascii="Verdana" w:hAnsi="Verdana"/>
+          <w:sz w:val="24"/>
+        </w:rPr>
+        <w:t xml:space="preserve">– Test the changes made to the script, return to </w:t>
+      </w:r>
+      <w:r>
+        <w:rPr>
+          <w:rFonts w:ascii="Verdana" w:hAnsi="Verdana"/>
+          <w:i/>
+          <w:sz w:val="24"/>
+        </w:rPr>
+        <w:t>debugging</w:t>
+      </w:r>
+      <w:r>
+        <w:rPr>
+          <w:rFonts w:ascii="Verdana" w:hAnsi="Verdana"/>
+          <w:sz w:val="24"/>
+        </w:rPr>
+        <w:t xml:space="preserve"> stage if more errors/bugs occur.</w:t>
+      </w:r>
+    </w:p>
+    <w:p>
+      <w:pPr>
+        <w:pStyle w:val="ListParagraph"/>
+        <w:numPr>
+          <w:ilvl w:val="1"/>
+          <w:numId w:val="2"/>
+        </w:numPr>
+        <w:rPr>
+          <w:rFonts w:ascii="Verdana" w:hAnsi="Verdana"/>
+          <w:sz w:val="24"/>
+        </w:rPr>
+      </w:pPr>
+      <w:r>
+        <w:rPr>
+          <w:rFonts w:ascii="Verdana" w:hAnsi="Verdana"/>
+          <w:b/>
+          <w:sz w:val="24"/>
+        </w:rPr>
+        <w:t>Commit changes to the script to the Repository</w:t>
+      </w:r>
+      <w:r>
+        <w:rPr>
+          <w:rFonts w:ascii="Verdana" w:hAnsi="Verdana"/>
+          <w:sz w:val="24"/>
+        </w:rPr>
+        <w:t>.</w:t>
+      </w:r>
+    </w:p>
+    <w:p>
+      <w:pPr>
+        <w:pStyle w:val="ListParagraph"/>
+        <w:numPr>
+          <w:ilvl w:val="1"/>
+          <w:numId w:val="2"/>
+        </w:numPr>
+        <w:rPr>
+          <w:rFonts w:ascii="Verdana" w:hAnsi="Verdana"/>
+          <w:b/>
+          <w:sz w:val="24"/>
+        </w:rPr>
+      </w:pPr>
+      <w:r>
+        <w:rPr>
+          <w:rFonts w:ascii="Verdana" w:hAnsi="Verdana"/>
+          <w:b/>
+          <w:sz w:val="24"/>
+        </w:rPr>
+        <w:t>Revision</w:t>
+      </w:r>
+      <w:r>
+        <w:rPr>
+          <w:rFonts w:ascii="Verdana" w:hAnsi="Verdana"/>
+          <w:sz w:val="24"/>
+        </w:rPr>
+        <w:t xml:space="preserve"> – Cleaning up any inefficient/spaghetti code into refined/functional code </w:t>
+      </w:r>
+      <w:proofErr w:type="spellStart"/>
+      <w:r>
+        <w:rPr>
+          <w:rFonts w:ascii="Verdana" w:hAnsi="Verdana"/>
+          <w:sz w:val="24"/>
+        </w:rPr>
+        <w:t>snipets</w:t>
+      </w:r>
+      <w:proofErr w:type="spellEnd"/>
+      <w:r>
+        <w:rPr>
+          <w:rFonts w:ascii="Verdana" w:hAnsi="Verdana"/>
+          <w:sz w:val="24"/>
+        </w:rPr>
+        <w:t>.</w:t>
+      </w:r>
+    </w:p>
+    <w:p>
+      <w:pPr>
+        <w:pStyle w:val="ListParagraph"/>
+        <w:numPr>
+          <w:ilvl w:val="1"/>
+          <w:numId w:val="2"/>
+        </w:numPr>
+        <w:rPr>
+          <w:rFonts w:ascii="Verdana" w:hAnsi="Verdana"/>
+          <w:b/>
+          <w:sz w:val="24"/>
+        </w:rPr>
+      </w:pPr>
+      <w:r>
+        <w:rPr>
+          <w:rFonts w:ascii="Verdana" w:hAnsi="Verdana"/>
+          <w:b/>
+          <w:sz w:val="24"/>
+        </w:rPr>
+        <w:t xml:space="preserve">Testing III – </w:t>
+      </w:r>
+      <w:r>
+        <w:rPr>
+          <w:rFonts w:ascii="Verdana" w:hAnsi="Verdana"/>
+          <w:sz w:val="24"/>
+        </w:rPr>
+        <w:t>Test the revisions made to the script.</w:t>
+      </w:r>
+    </w:p>
+    <w:p>
+      <w:pPr>
+        <w:pStyle w:val="ListParagraph"/>
+        <w:numPr>
+          <w:ilvl w:val="1"/>
+          <w:numId w:val="2"/>
+        </w:numPr>
+        <w:rPr>
+          <w:rFonts w:ascii="Verdana" w:hAnsi="Verdana"/>
+          <w:b/>
+          <w:sz w:val="24"/>
+        </w:rPr>
+      </w:pPr>
+      <w:r>
+        <w:rPr>
+          <w:rFonts w:ascii="Verdana" w:hAnsi="Verdana"/>
+          <w:b/>
+          <w:sz w:val="24"/>
+        </w:rPr>
+        <w:t>Debugging II</w:t>
+      </w:r>
+      <w:r>
+        <w:rPr>
+          <w:rFonts w:ascii="Verdana" w:hAnsi="Verdana"/>
+          <w:sz w:val="24"/>
+        </w:rPr>
+        <w:t xml:space="preserve"> – Fixing any errors/bugs made during revision.</w:t>
+      </w:r>
+    </w:p>
+    <w:p>
+      <w:pPr>
+        <w:pStyle w:val="ListParagraph"/>
+        <w:numPr>
+          <w:ilvl w:val="1"/>
+          <w:numId w:val="2"/>
+        </w:numPr>
+        <w:rPr>
+          <w:rFonts w:ascii="Verdana" w:hAnsi="Verdana"/>
+          <w:b/>
+          <w:sz w:val="24"/>
+        </w:rPr>
+      </w:pPr>
+      <w:r>
+        <w:rPr>
+          <w:rFonts w:ascii="Verdana" w:hAnsi="Verdana"/>
+          <w:b/>
+          <w:sz w:val="24"/>
+        </w:rPr>
+        <w:t xml:space="preserve">Testing IV – </w:t>
+      </w:r>
+      <w:r>
+        <w:rPr>
+          <w:rFonts w:ascii="Verdana" w:hAnsi="Verdana"/>
+          <w:sz w:val="24"/>
+        </w:rPr>
+        <w:t>Test fixes to the revised script.  Return to Debugging II if more errors/bugs occur.</w:t>
+      </w:r>
+    </w:p>
+    <w:p>
+      <w:pPr>
+        <w:pStyle w:val="ListParagraph"/>
+        <w:numPr>
+          <w:ilvl w:val="1"/>
+          <w:numId w:val="2"/>
+        </w:numPr>
+        <w:rPr>
+          <w:rFonts w:ascii="Verdana" w:hAnsi="Verdana"/>
+          <w:b/>
+          <w:sz w:val="24"/>
+        </w:rPr>
+      </w:pPr>
+      <w:r>
+        <w:rPr>
+          <w:rFonts w:ascii="Verdana" w:hAnsi="Verdana"/>
+          <w:b/>
+          <w:sz w:val="24"/>
+        </w:rPr>
+        <w:t>Documentation</w:t>
+      </w:r>
+      <w:r>
+        <w:rPr>
+          <w:rFonts w:ascii="Verdana" w:hAnsi="Verdana"/>
+          <w:b/>
+          <w:sz w:val="24"/>
+        </w:rPr>
+        <w:t xml:space="preserve"> </w:t>
+      </w:r>
+      <w:r>
+        <w:rPr>
+          <w:rFonts w:ascii="Verdana" w:hAnsi="Verdana"/>
+          <w:sz w:val="24"/>
+        </w:rPr>
+        <w:t>– Adding missing comments/documentation to any code blocks.</w:t>
+      </w:r>
+    </w:p>
+    <w:p>
+      <w:pPr>
+        <w:pStyle w:val="ListParagraph"/>
+        <w:numPr>
+          <w:ilvl w:val="1"/>
+          <w:numId w:val="2"/>
+        </w:numPr>
+        <w:rPr>
+          <w:rFonts w:ascii="Verdana" w:hAnsi="Verdana"/>
+          <w:sz w:val="24"/>
+        </w:rPr>
+      </w:pPr>
+      <w:r>
+        <w:rPr>
+          <w:rFonts w:ascii="Verdana" w:hAnsi="Verdana"/>
+          <w:b/>
+          <w:sz w:val="24"/>
+        </w:rPr>
+        <w:t>Commit changes to the script to the Repository</w:t>
+      </w:r>
+      <w:r>
+        <w:rPr>
+          <w:rFonts w:ascii="Verdana" w:hAnsi="Verdana"/>
+          <w:sz w:val="24"/>
+        </w:rPr>
+        <w:t>.</w:t>
+      </w:r>
     </w:p>
     <w:sectPr>
       <w:pgSz w:w="12240" w:h="15840"/>
@@ -4002,7 +5860,7 @@
         <w:rFonts w:ascii="Courier New" w:hAnsi="Courier New" w:cs="Courier New" w:hint="default"/>
       </w:rPr>
     </w:lvl>
-    <w:lvl w:ilvl="5" w:tplc="04090005" w:tentative="1">
+    <w:lvl w:ilvl="5" w:tplc="04090005">
       <w:start w:val="1"/>
       <w:numFmt w:val="bullet"/>
       <w:lvlText w:val=""/>
@@ -4014,7 +5872,7 @@
         <w:rFonts w:ascii="Wingdings" w:hAnsi="Wingdings" w:hint="default"/>
       </w:rPr>
     </w:lvl>
-    <w:lvl w:ilvl="6" w:tplc="04090001" w:tentative="1">
+    <w:lvl w:ilvl="6" w:tplc="04090001">
       <w:start w:val="1"/>
       <w:numFmt w:val="bullet"/>
       <w:lvlText w:val=""/>
@@ -4931,7 +6789,7 @@
 </file>
 
 <file path=customXml/itemProps2.xml><?xml version="1.0" encoding="utf-8"?>
-<ds:datastoreItem xmlns:ds="http://schemas.openxmlformats.org/officeDocument/2006/customXml" ds:itemID="{E2B367BE-7AFB-4BA6-BD9F-FF87D83E791E}">
+<ds:datastoreItem xmlns:ds="http://schemas.openxmlformats.org/officeDocument/2006/customXml" ds:itemID="{B1AD67B5-8143-4526-B525-7A42786AD5EA}">
   <ds:schemaRefs>
     <ds:schemaRef ds:uri="http://schemas.openxmlformats.org/officeDocument/2006/bibliography"/>
   </ds:schemaRefs>

</xml_diff>